<commit_message>
Edited the table of contents in the DCM doc
</commit_message>
<xml_diff>
--- a/Documentation/Assignment_2/part2_group5_Final.docx
+++ b/Documentation/Assignment_2/part2_group5_Final.docx
@@ -12,6 +12,8 @@
           <w:szCs w:val="32"/>
         </w:rPr>
       </w:pPr>
+      <w:bookmarkStart w:id="0" w:name="_GoBack"/>
+      <w:bookmarkEnd w:id="0"/>
       <w:r>
         <w:rPr>
           <w:rFonts w:ascii="Times New Roman" w:eastAsia="EB Garamond" w:hAnsi="Times New Roman" w:cs="Times New Roman"/>
@@ -37,17 +39,7 @@
           <w:sz w:val="32"/>
           <w:szCs w:val="32"/>
         </w:rPr>
-        <w:t>Assignment 2 – Part</w:t>
-      </w:r>
-      <w:bookmarkStart w:id="0" w:name="_GoBack"/>
-      <w:bookmarkEnd w:id="0"/>
-      <w:r>
-        <w:rPr>
-          <w:rFonts w:ascii="Times New Roman" w:eastAsia="EB Garamond" w:hAnsi="Times New Roman" w:cs="Times New Roman"/>
-          <w:sz w:val="32"/>
-          <w:szCs w:val="32"/>
-        </w:rPr>
-        <w:t xml:space="preserve"> 2 – DCM Design</w:t>
+        <w:t>Assignment 2 – Part 2 – DCM Design</w:t>
       </w:r>
     </w:p>
     <w:p>
@@ -314,1333 +306,1712 @@
         </w:sectPr>
       </w:pPr>
     </w:p>
-    <w:sdt>
-      <w:sdtPr>
-        <w:rPr>
-          <w:rFonts w:ascii="Times New Roman" w:eastAsiaTheme="minorHAnsi" w:hAnsi="Times New Roman" w:cs="Times New Roman"/>
-          <w:color w:val="auto"/>
-          <w:sz w:val="22"/>
-          <w:szCs w:val="22"/>
-          <w:u w:val="single"/>
-        </w:rPr>
-        <w:id w:val="-464430268"/>
-        <w:docPartObj>
-          <w:docPartGallery w:val="Table of Contents"/>
-          <w:docPartUnique/>
-        </w:docPartObj>
-      </w:sdtPr>
-      <w:sdtEndPr>
-        <w:rPr>
-          <w:rFonts w:eastAsia="Arial"/>
-          <w:b/>
-          <w:bCs/>
-          <w:noProof/>
-          <w:u w:val="none"/>
-        </w:rPr>
-      </w:sdtEndPr>
-      <w:sdtContent>
-        <w:p>
-          <w:pPr>
-            <w:pStyle w:val="TOCHeading"/>
-            <w:rPr>
-              <w:rFonts w:ascii="Times New Roman" w:eastAsiaTheme="minorHAnsi" w:hAnsi="Times New Roman" w:cs="Times New Roman"/>
-              <w:color w:val="auto"/>
-              <w:sz w:val="22"/>
-              <w:szCs w:val="22"/>
-              <w:u w:val="single"/>
-            </w:rPr>
-          </w:pPr>
-          <w:r>
-            <w:rPr>
-              <w:rFonts w:ascii="Times New Roman" w:hAnsi="Times New Roman" w:cs="Times New Roman"/>
-              <w:color w:val="auto"/>
-              <w:u w:val="single"/>
-            </w:rPr>
-            <w:t>Table of Contents</w:t>
-          </w:r>
-        </w:p>
-        <w:p>
-          <w:pPr>
-            <w:pStyle w:val="TOC1"/>
-            <w:rPr>
-              <w:rFonts w:asciiTheme="minorHAnsi" w:eastAsiaTheme="minorEastAsia" w:hAnsiTheme="minorHAnsi" w:cstheme="minorBidi"/>
-              <w:b w:val="0"/>
-              <w:bCs w:val="0"/>
-              <w:lang w:eastAsia="en-CA"/>
-            </w:rPr>
-          </w:pPr>
-          <w:r>
-            <w:rPr>
-              <w:noProof w:val="0"/>
-            </w:rPr>
-            <w:fldChar w:fldCharType="begin"/>
-          </w:r>
-          <w:r>
-            <w:instrText xml:space="preserve"> TOC \o "1-3" \h \z \u </w:instrText>
-          </w:r>
-          <w:r>
-            <w:rPr>
-              <w:noProof w:val="0"/>
-            </w:rPr>
-            <w:fldChar w:fldCharType="separate"/>
-          </w:r>
-          <w:hyperlink w:anchor="_Toc26383678" w:history="1">
-            <w:r>
-              <w:rPr>
-                <w:rStyle w:val="Hyperlink"/>
-              </w:rPr>
-              <w:t>Likely Requirement Changes</w:t>
-            </w:r>
-            <w:r>
-              <w:rPr>
-                <w:webHidden/>
-              </w:rPr>
-              <w:tab/>
-            </w:r>
-            <w:r>
-              <w:rPr>
-                <w:webHidden/>
-              </w:rPr>
-              <w:fldChar w:fldCharType="begin"/>
-            </w:r>
-            <w:r>
-              <w:rPr>
-                <w:webHidden/>
-              </w:rPr>
-              <w:instrText xml:space="preserve"> PAGEREF _Toc26383678 \h </w:instrText>
-            </w:r>
-            <w:r>
-              <w:rPr>
-                <w:webHidden/>
-              </w:rPr>
-            </w:r>
-            <w:r>
-              <w:rPr>
-                <w:webHidden/>
-              </w:rPr>
-              <w:fldChar w:fldCharType="separate"/>
-            </w:r>
-            <w:r>
-              <w:rPr>
-                <w:webHidden/>
-              </w:rPr>
-              <w:t>3</w:t>
-            </w:r>
-            <w:r>
-              <w:rPr>
-                <w:webHidden/>
-              </w:rPr>
-              <w:fldChar w:fldCharType="end"/>
-            </w:r>
-          </w:hyperlink>
-        </w:p>
-        <w:p>
-          <w:pPr>
-            <w:pStyle w:val="TOC1"/>
-            <w:rPr>
-              <w:rFonts w:asciiTheme="minorHAnsi" w:eastAsiaTheme="minorEastAsia" w:hAnsiTheme="minorHAnsi" w:cstheme="minorBidi"/>
-              <w:b w:val="0"/>
-              <w:bCs w:val="0"/>
-              <w:lang w:eastAsia="en-CA"/>
-            </w:rPr>
-          </w:pPr>
-          <w:hyperlink w:anchor="_Toc26383679" w:history="1">
-            <w:r>
-              <w:rPr>
-                <w:rStyle w:val="Hyperlink"/>
-              </w:rPr>
-              <w:t>Likely Design Changes</w:t>
-            </w:r>
-            <w:r>
-              <w:rPr>
-                <w:webHidden/>
-              </w:rPr>
-              <w:tab/>
-            </w:r>
-            <w:r>
-              <w:rPr>
-                <w:webHidden/>
-              </w:rPr>
-              <w:fldChar w:fldCharType="begin"/>
-            </w:r>
-            <w:r>
-              <w:rPr>
-                <w:webHidden/>
-              </w:rPr>
-              <w:instrText xml:space="preserve"> PAGEREF _Toc26383679 \h </w:instrText>
-            </w:r>
-            <w:r>
-              <w:rPr>
-                <w:webHidden/>
-              </w:rPr>
-            </w:r>
-            <w:r>
-              <w:rPr>
-                <w:webHidden/>
-              </w:rPr>
-              <w:fldChar w:fldCharType="separate"/>
-            </w:r>
-            <w:r>
-              <w:rPr>
-                <w:webHidden/>
-              </w:rPr>
-              <w:t>3</w:t>
-            </w:r>
-            <w:r>
-              <w:rPr>
-                <w:webHidden/>
-              </w:rPr>
-              <w:fldChar w:fldCharType="end"/>
-            </w:r>
-          </w:hyperlink>
-        </w:p>
-        <w:p>
-          <w:pPr>
-            <w:pStyle w:val="TOC1"/>
-            <w:rPr>
-              <w:rFonts w:asciiTheme="minorHAnsi" w:eastAsiaTheme="minorEastAsia" w:hAnsiTheme="minorHAnsi" w:cstheme="minorBidi"/>
-              <w:b w:val="0"/>
-              <w:bCs w:val="0"/>
-              <w:lang w:eastAsia="en-CA"/>
-            </w:rPr>
-          </w:pPr>
-          <w:hyperlink w:anchor="_Toc26383680" w:history="1">
-            <w:r>
-              <w:rPr>
-                <w:rStyle w:val="Hyperlink"/>
-              </w:rPr>
-              <w:t>Modules</w:t>
-            </w:r>
-            <w:r>
-              <w:rPr>
-                <w:webHidden/>
-              </w:rPr>
-              <w:tab/>
-            </w:r>
-            <w:r>
-              <w:rPr>
-                <w:webHidden/>
-              </w:rPr>
-              <w:fldChar w:fldCharType="begin"/>
-            </w:r>
-            <w:r>
-              <w:rPr>
-                <w:webHidden/>
-              </w:rPr>
-              <w:instrText xml:space="preserve"> PAGEREF _Toc26383680 \h </w:instrText>
-            </w:r>
-            <w:r>
-              <w:rPr>
-                <w:webHidden/>
-              </w:rPr>
-            </w:r>
-            <w:r>
-              <w:rPr>
-                <w:webHidden/>
-              </w:rPr>
-              <w:fldChar w:fldCharType="separate"/>
-            </w:r>
-            <w:r>
-              <w:rPr>
-                <w:webHidden/>
-              </w:rPr>
-              <w:t>4</w:t>
-            </w:r>
-            <w:r>
-              <w:rPr>
-                <w:webHidden/>
-              </w:rPr>
-              <w:fldChar w:fldCharType="end"/>
-            </w:r>
-          </w:hyperlink>
-        </w:p>
-        <w:p>
-          <w:pPr>
-            <w:pStyle w:val="TOC2"/>
-            <w:tabs>
-              <w:tab w:val="right" w:leader="dot" w:pos="9350"/>
-            </w:tabs>
-            <w:rPr>
-              <w:rFonts w:asciiTheme="minorHAnsi" w:eastAsiaTheme="minorEastAsia" w:hAnsiTheme="minorHAnsi" w:cstheme="minorBidi"/>
-              <w:noProof/>
-              <w:lang w:eastAsia="en-CA"/>
-            </w:rPr>
-          </w:pPr>
-          <w:hyperlink w:anchor="_Toc26383681" w:history="1">
-            <w:r>
-              <w:rPr>
-                <w:rStyle w:val="Hyperlink"/>
-                <w:rFonts w:ascii="Times New Roman" w:hAnsi="Times New Roman" w:cs="Times New Roman"/>
-                <w:noProof/>
-              </w:rPr>
-              <w:t>Application</w:t>
-            </w:r>
-            <w:r>
-              <w:rPr>
-                <w:noProof/>
-                <w:webHidden/>
-              </w:rPr>
-              <w:tab/>
-            </w:r>
-            <w:r>
-              <w:rPr>
-                <w:noProof/>
-                <w:webHidden/>
-              </w:rPr>
-              <w:fldChar w:fldCharType="begin"/>
-            </w:r>
-            <w:r>
-              <w:rPr>
-                <w:noProof/>
-                <w:webHidden/>
-              </w:rPr>
-              <w:instrText xml:space="preserve"> PAGEREF _Toc26383681 \h </w:instrText>
-            </w:r>
-            <w:r>
-              <w:rPr>
-                <w:noProof/>
-                <w:webHidden/>
-              </w:rPr>
-            </w:r>
-            <w:r>
-              <w:rPr>
-                <w:noProof/>
-                <w:webHidden/>
-              </w:rPr>
-              <w:fldChar w:fldCharType="separate"/>
-            </w:r>
-            <w:r>
-              <w:rPr>
-                <w:noProof/>
-                <w:webHidden/>
-              </w:rPr>
-              <w:t>4</w:t>
-            </w:r>
-            <w:r>
-              <w:rPr>
-                <w:noProof/>
-                <w:webHidden/>
-              </w:rPr>
-              <w:fldChar w:fldCharType="end"/>
-            </w:r>
-          </w:hyperlink>
-        </w:p>
-        <w:p>
-          <w:pPr>
-            <w:pStyle w:val="TOC2"/>
-            <w:tabs>
-              <w:tab w:val="right" w:leader="dot" w:pos="9350"/>
-            </w:tabs>
-            <w:rPr>
-              <w:rFonts w:asciiTheme="minorHAnsi" w:eastAsiaTheme="minorEastAsia" w:hAnsiTheme="minorHAnsi" w:cstheme="minorBidi"/>
-              <w:noProof/>
-              <w:lang w:eastAsia="en-CA"/>
-            </w:rPr>
-          </w:pPr>
-          <w:hyperlink w:anchor="_Toc26383682" w:history="1">
-            <w:r>
-              <w:rPr>
-                <w:rStyle w:val="Hyperlink"/>
-                <w:rFonts w:ascii="Times New Roman" w:hAnsi="Times New Roman" w:cs="Times New Roman"/>
-                <w:noProof/>
-              </w:rPr>
-              <w:t>GUI</w:t>
-            </w:r>
-            <w:r>
-              <w:rPr>
-                <w:noProof/>
-                <w:webHidden/>
-              </w:rPr>
-              <w:tab/>
-            </w:r>
-            <w:r>
-              <w:rPr>
-                <w:noProof/>
-                <w:webHidden/>
-              </w:rPr>
-              <w:fldChar w:fldCharType="begin"/>
-            </w:r>
-            <w:r>
-              <w:rPr>
-                <w:noProof/>
-                <w:webHidden/>
-              </w:rPr>
-              <w:instrText xml:space="preserve"> PAGEREF _Toc26383682 \h </w:instrText>
-            </w:r>
-            <w:r>
-              <w:rPr>
-                <w:noProof/>
-                <w:webHidden/>
-              </w:rPr>
-            </w:r>
-            <w:r>
-              <w:rPr>
-                <w:noProof/>
-                <w:webHidden/>
-              </w:rPr>
-              <w:fldChar w:fldCharType="separate"/>
-            </w:r>
-            <w:r>
-              <w:rPr>
-                <w:noProof/>
-                <w:webHidden/>
-              </w:rPr>
-              <w:t>4</w:t>
-            </w:r>
-            <w:r>
-              <w:rPr>
-                <w:noProof/>
-                <w:webHidden/>
-              </w:rPr>
-              <w:fldChar w:fldCharType="end"/>
-            </w:r>
-          </w:hyperlink>
-        </w:p>
-        <w:p>
-          <w:pPr>
-            <w:pStyle w:val="TOC3"/>
-            <w:tabs>
-              <w:tab w:val="right" w:leader="dot" w:pos="9350"/>
-            </w:tabs>
-            <w:rPr>
-              <w:rFonts w:asciiTheme="minorHAnsi" w:eastAsiaTheme="minorEastAsia" w:hAnsiTheme="minorHAnsi" w:cstheme="minorBidi"/>
-              <w:noProof/>
-              <w:lang w:eastAsia="en-CA"/>
-            </w:rPr>
-          </w:pPr>
-          <w:hyperlink w:anchor="_Toc26383683" w:history="1">
-            <w:r>
-              <w:rPr>
-                <w:rStyle w:val="Hyperlink"/>
-                <w:rFonts w:ascii="Times New Roman" w:hAnsi="Times New Roman" w:cs="Times New Roman"/>
-                <w:noProof/>
-              </w:rPr>
-              <w:t>GUI Controller</w:t>
-            </w:r>
-            <w:r>
-              <w:rPr>
-                <w:noProof/>
-                <w:webHidden/>
-              </w:rPr>
-              <w:tab/>
-            </w:r>
-            <w:r>
-              <w:rPr>
-                <w:noProof/>
-                <w:webHidden/>
-              </w:rPr>
-              <w:fldChar w:fldCharType="begin"/>
-            </w:r>
-            <w:r>
-              <w:rPr>
-                <w:noProof/>
-                <w:webHidden/>
-              </w:rPr>
-              <w:instrText xml:space="preserve"> PAGEREF _Toc26383683 \h </w:instrText>
-            </w:r>
-            <w:r>
-              <w:rPr>
-                <w:noProof/>
-                <w:webHidden/>
-              </w:rPr>
-            </w:r>
-            <w:r>
-              <w:rPr>
-                <w:noProof/>
-                <w:webHidden/>
-              </w:rPr>
-              <w:fldChar w:fldCharType="separate"/>
-            </w:r>
-            <w:r>
-              <w:rPr>
-                <w:noProof/>
-                <w:webHidden/>
-              </w:rPr>
-              <w:t>4</w:t>
-            </w:r>
-            <w:r>
-              <w:rPr>
-                <w:noProof/>
-                <w:webHidden/>
-              </w:rPr>
-              <w:fldChar w:fldCharType="end"/>
-            </w:r>
-          </w:hyperlink>
-        </w:p>
-        <w:p>
-          <w:pPr>
-            <w:pStyle w:val="TOC3"/>
-            <w:tabs>
-              <w:tab w:val="right" w:leader="dot" w:pos="9350"/>
-            </w:tabs>
-            <w:rPr>
-              <w:rFonts w:asciiTheme="minorHAnsi" w:eastAsiaTheme="minorEastAsia" w:hAnsiTheme="minorHAnsi" w:cstheme="minorBidi"/>
-              <w:noProof/>
-              <w:lang w:eastAsia="en-CA"/>
-            </w:rPr>
-          </w:pPr>
-          <w:hyperlink w:anchor="_Toc26383684" w:history="1">
-            <w:r>
-              <w:rPr>
-                <w:rStyle w:val="Hyperlink"/>
-                <w:rFonts w:ascii="Times New Roman" w:hAnsi="Times New Roman" w:cs="Times New Roman"/>
-                <w:noProof/>
-              </w:rPr>
-              <w:t>GUI Abstraction Layer</w:t>
-            </w:r>
-            <w:r>
-              <w:rPr>
-                <w:noProof/>
-                <w:webHidden/>
-              </w:rPr>
-              <w:tab/>
-            </w:r>
-            <w:r>
-              <w:rPr>
-                <w:noProof/>
-                <w:webHidden/>
-              </w:rPr>
-              <w:fldChar w:fldCharType="begin"/>
-            </w:r>
-            <w:r>
-              <w:rPr>
-                <w:noProof/>
-                <w:webHidden/>
-              </w:rPr>
-              <w:instrText xml:space="preserve"> PAGEREF _Toc26383684 \h </w:instrText>
-            </w:r>
-            <w:r>
-              <w:rPr>
-                <w:noProof/>
-                <w:webHidden/>
-              </w:rPr>
-            </w:r>
-            <w:r>
-              <w:rPr>
-                <w:noProof/>
-                <w:webHidden/>
-              </w:rPr>
-              <w:fldChar w:fldCharType="separate"/>
-            </w:r>
-            <w:r>
-              <w:rPr>
-                <w:noProof/>
-                <w:webHidden/>
-              </w:rPr>
-              <w:t>7</w:t>
-            </w:r>
-            <w:r>
-              <w:rPr>
-                <w:noProof/>
-                <w:webHidden/>
-              </w:rPr>
-              <w:fldChar w:fldCharType="end"/>
-            </w:r>
-          </w:hyperlink>
-        </w:p>
-        <w:p>
-          <w:pPr>
-            <w:pStyle w:val="TOC2"/>
-            <w:tabs>
-              <w:tab w:val="right" w:leader="dot" w:pos="9350"/>
-            </w:tabs>
-            <w:rPr>
-              <w:rFonts w:asciiTheme="minorHAnsi" w:eastAsiaTheme="minorEastAsia" w:hAnsiTheme="minorHAnsi" w:cstheme="minorBidi"/>
-              <w:noProof/>
-              <w:lang w:eastAsia="en-CA"/>
-            </w:rPr>
-          </w:pPr>
-          <w:hyperlink w:anchor="_Toc26383685" w:history="1">
-            <w:r>
-              <w:rPr>
-                <w:rStyle w:val="Hyperlink"/>
-                <w:rFonts w:ascii="Times New Roman" w:hAnsi="Times New Roman" w:cs="Times New Roman"/>
-                <w:noProof/>
-              </w:rPr>
-              <w:t>Data Management</w:t>
-            </w:r>
-            <w:r>
-              <w:rPr>
-                <w:noProof/>
-                <w:webHidden/>
-              </w:rPr>
-              <w:tab/>
-            </w:r>
-            <w:r>
-              <w:rPr>
-                <w:noProof/>
-                <w:webHidden/>
-              </w:rPr>
-              <w:fldChar w:fldCharType="begin"/>
-            </w:r>
-            <w:r>
-              <w:rPr>
-                <w:noProof/>
-                <w:webHidden/>
-              </w:rPr>
-              <w:instrText xml:space="preserve"> PAGEREF _Toc26383685 \h </w:instrText>
-            </w:r>
-            <w:r>
-              <w:rPr>
-                <w:noProof/>
-                <w:webHidden/>
-              </w:rPr>
-            </w:r>
-            <w:r>
-              <w:rPr>
-                <w:noProof/>
-                <w:webHidden/>
-              </w:rPr>
-              <w:fldChar w:fldCharType="separate"/>
-            </w:r>
-            <w:r>
-              <w:rPr>
-                <w:noProof/>
-                <w:webHidden/>
-              </w:rPr>
-              <w:t>10</w:t>
-            </w:r>
-            <w:r>
-              <w:rPr>
-                <w:noProof/>
-                <w:webHidden/>
-              </w:rPr>
-              <w:fldChar w:fldCharType="end"/>
-            </w:r>
-          </w:hyperlink>
-        </w:p>
-        <w:p>
-          <w:pPr>
-            <w:pStyle w:val="TOC3"/>
-            <w:tabs>
-              <w:tab w:val="right" w:leader="dot" w:pos="9350"/>
-            </w:tabs>
-            <w:rPr>
-              <w:rFonts w:asciiTheme="minorHAnsi" w:eastAsiaTheme="minorEastAsia" w:hAnsiTheme="minorHAnsi" w:cstheme="minorBidi"/>
-              <w:noProof/>
-              <w:lang w:eastAsia="en-CA"/>
-            </w:rPr>
-          </w:pPr>
-          <w:hyperlink w:anchor="_Toc26383686" w:history="1">
-            <w:r>
-              <w:rPr>
-                <w:rStyle w:val="Hyperlink"/>
-                <w:rFonts w:ascii="Times New Roman" w:hAnsi="Times New Roman" w:cs="Times New Roman"/>
-                <w:noProof/>
-              </w:rPr>
-              <w:t>User Account Manager</w:t>
-            </w:r>
-            <w:r>
-              <w:rPr>
-                <w:noProof/>
-                <w:webHidden/>
-              </w:rPr>
-              <w:tab/>
-            </w:r>
-            <w:r>
-              <w:rPr>
-                <w:noProof/>
-                <w:webHidden/>
-              </w:rPr>
-              <w:fldChar w:fldCharType="begin"/>
-            </w:r>
-            <w:r>
-              <w:rPr>
-                <w:noProof/>
-                <w:webHidden/>
-              </w:rPr>
-              <w:instrText xml:space="preserve"> PAGEREF _Toc26383686 \h </w:instrText>
-            </w:r>
-            <w:r>
-              <w:rPr>
-                <w:noProof/>
-                <w:webHidden/>
-              </w:rPr>
-            </w:r>
-            <w:r>
-              <w:rPr>
-                <w:noProof/>
-                <w:webHidden/>
-              </w:rPr>
-              <w:fldChar w:fldCharType="separate"/>
-            </w:r>
-            <w:r>
-              <w:rPr>
-                <w:noProof/>
-                <w:webHidden/>
-              </w:rPr>
-              <w:t>10</w:t>
-            </w:r>
-            <w:r>
-              <w:rPr>
-                <w:noProof/>
-                <w:webHidden/>
-              </w:rPr>
-              <w:fldChar w:fldCharType="end"/>
-            </w:r>
-          </w:hyperlink>
-        </w:p>
-        <w:p>
-          <w:pPr>
-            <w:pStyle w:val="TOC3"/>
-            <w:tabs>
-              <w:tab w:val="right" w:leader="dot" w:pos="9350"/>
-            </w:tabs>
-            <w:rPr>
-              <w:rFonts w:asciiTheme="minorHAnsi" w:eastAsiaTheme="minorEastAsia" w:hAnsiTheme="minorHAnsi" w:cstheme="minorBidi"/>
-              <w:noProof/>
-              <w:lang w:eastAsia="en-CA"/>
-            </w:rPr>
-          </w:pPr>
-          <w:hyperlink w:anchor="_Toc26383687" w:history="1">
-            <w:r>
-              <w:rPr>
-                <w:rStyle w:val="Hyperlink"/>
-                <w:rFonts w:ascii="Times New Roman" w:hAnsi="Times New Roman" w:cs="Times New Roman"/>
-                <w:noProof/>
-              </w:rPr>
-              <w:t>Database Manager</w:t>
-            </w:r>
-            <w:r>
-              <w:rPr>
-                <w:noProof/>
-                <w:webHidden/>
-              </w:rPr>
-              <w:tab/>
-            </w:r>
-            <w:r>
-              <w:rPr>
-                <w:noProof/>
-                <w:webHidden/>
-              </w:rPr>
-              <w:fldChar w:fldCharType="begin"/>
-            </w:r>
-            <w:r>
-              <w:rPr>
-                <w:noProof/>
-                <w:webHidden/>
-              </w:rPr>
-              <w:instrText xml:space="preserve"> PAGEREF _Toc26383687 \h </w:instrText>
-            </w:r>
-            <w:r>
-              <w:rPr>
-                <w:noProof/>
-                <w:webHidden/>
-              </w:rPr>
-            </w:r>
-            <w:r>
-              <w:rPr>
-                <w:noProof/>
-                <w:webHidden/>
-              </w:rPr>
-              <w:fldChar w:fldCharType="separate"/>
-            </w:r>
-            <w:r>
-              <w:rPr>
-                <w:noProof/>
-                <w:webHidden/>
-              </w:rPr>
-              <w:t>14</w:t>
-            </w:r>
-            <w:r>
-              <w:rPr>
-                <w:noProof/>
-                <w:webHidden/>
-              </w:rPr>
-              <w:fldChar w:fldCharType="end"/>
-            </w:r>
-          </w:hyperlink>
-        </w:p>
-        <w:p>
-          <w:pPr>
-            <w:pStyle w:val="TOC3"/>
-            <w:tabs>
-              <w:tab w:val="right" w:leader="dot" w:pos="9350"/>
-            </w:tabs>
-            <w:rPr>
-              <w:rFonts w:asciiTheme="minorHAnsi" w:eastAsiaTheme="minorEastAsia" w:hAnsiTheme="minorHAnsi" w:cstheme="minorBidi"/>
-              <w:noProof/>
-              <w:lang w:eastAsia="en-CA"/>
-            </w:rPr>
-          </w:pPr>
-          <w:hyperlink w:anchor="_Toc26383688" w:history="1">
-            <w:r>
-              <w:rPr>
-                <w:rStyle w:val="Hyperlink"/>
-                <w:rFonts w:ascii="Times New Roman" w:hAnsi="Times New Roman" w:cs="Times New Roman"/>
-                <w:noProof/>
-              </w:rPr>
-              <w:t>SQLite ORM Library</w:t>
-            </w:r>
-            <w:r>
-              <w:rPr>
-                <w:noProof/>
-                <w:webHidden/>
-              </w:rPr>
-              <w:tab/>
-            </w:r>
-            <w:r>
-              <w:rPr>
-                <w:noProof/>
-                <w:webHidden/>
-              </w:rPr>
-              <w:fldChar w:fldCharType="begin"/>
-            </w:r>
-            <w:r>
-              <w:rPr>
-                <w:noProof/>
-                <w:webHidden/>
-              </w:rPr>
-              <w:instrText xml:space="preserve"> PAGEREF _Toc26383688 \h </w:instrText>
-            </w:r>
-            <w:r>
-              <w:rPr>
-                <w:noProof/>
-                <w:webHidden/>
-              </w:rPr>
-            </w:r>
-            <w:r>
-              <w:rPr>
-                <w:noProof/>
-                <w:webHidden/>
-              </w:rPr>
-              <w:fldChar w:fldCharType="separate"/>
-            </w:r>
-            <w:r>
-              <w:rPr>
-                <w:noProof/>
-                <w:webHidden/>
-              </w:rPr>
-              <w:t>17</w:t>
-            </w:r>
-            <w:r>
-              <w:rPr>
-                <w:noProof/>
-                <w:webHidden/>
-              </w:rPr>
-              <w:fldChar w:fldCharType="end"/>
-            </w:r>
-          </w:hyperlink>
-        </w:p>
-        <w:p>
-          <w:pPr>
-            <w:pStyle w:val="TOC3"/>
-            <w:tabs>
-              <w:tab w:val="right" w:leader="dot" w:pos="9350"/>
-            </w:tabs>
-            <w:rPr>
-              <w:rFonts w:asciiTheme="minorHAnsi" w:eastAsiaTheme="minorEastAsia" w:hAnsiTheme="minorHAnsi" w:cstheme="minorBidi"/>
-              <w:noProof/>
-              <w:lang w:eastAsia="en-CA"/>
-            </w:rPr>
-          </w:pPr>
-          <w:hyperlink w:anchor="_Toc26383689" w:history="1">
-            <w:r>
-              <w:rPr>
-                <w:rStyle w:val="Hyperlink"/>
-                <w:rFonts w:ascii="Times New Roman" w:hAnsi="Times New Roman" w:cs="Times New Roman"/>
-                <w:noProof/>
-              </w:rPr>
-              <w:t>SQLite Database</w:t>
-            </w:r>
-            <w:r>
-              <w:rPr>
-                <w:noProof/>
-                <w:webHidden/>
-              </w:rPr>
-              <w:tab/>
-            </w:r>
-            <w:r>
-              <w:rPr>
-                <w:noProof/>
-                <w:webHidden/>
-              </w:rPr>
-              <w:fldChar w:fldCharType="begin"/>
-            </w:r>
-            <w:r>
-              <w:rPr>
-                <w:noProof/>
-                <w:webHidden/>
-              </w:rPr>
-              <w:instrText xml:space="preserve"> PAGEREF _Toc26383689 \h </w:instrText>
-            </w:r>
-            <w:r>
-              <w:rPr>
-                <w:noProof/>
-                <w:webHidden/>
-              </w:rPr>
-            </w:r>
-            <w:r>
-              <w:rPr>
-                <w:noProof/>
-                <w:webHidden/>
-              </w:rPr>
-              <w:fldChar w:fldCharType="separate"/>
-            </w:r>
-            <w:r>
-              <w:rPr>
-                <w:noProof/>
-                <w:webHidden/>
-              </w:rPr>
-              <w:t>17</w:t>
-            </w:r>
-            <w:r>
-              <w:rPr>
-                <w:noProof/>
-                <w:webHidden/>
-              </w:rPr>
-              <w:fldChar w:fldCharType="end"/>
-            </w:r>
-          </w:hyperlink>
-        </w:p>
-        <w:p>
-          <w:pPr>
-            <w:pStyle w:val="TOC2"/>
-            <w:tabs>
-              <w:tab w:val="right" w:leader="dot" w:pos="9350"/>
-            </w:tabs>
-            <w:rPr>
-              <w:rFonts w:asciiTheme="minorHAnsi" w:eastAsiaTheme="minorEastAsia" w:hAnsiTheme="minorHAnsi" w:cstheme="minorBidi"/>
-              <w:noProof/>
-              <w:lang w:eastAsia="en-CA"/>
-            </w:rPr>
-          </w:pPr>
-          <w:hyperlink w:anchor="_Toc26383690" w:history="1">
-            <w:r>
-              <w:rPr>
-                <w:rStyle w:val="Hyperlink"/>
-                <w:rFonts w:ascii="Times New Roman" w:hAnsi="Times New Roman" w:cs="Times New Roman"/>
-                <w:noProof/>
-              </w:rPr>
-              <w:t>Pacemaker Communication</w:t>
-            </w:r>
-            <w:r>
-              <w:rPr>
-                <w:noProof/>
-                <w:webHidden/>
-              </w:rPr>
-              <w:tab/>
-            </w:r>
-            <w:r>
-              <w:rPr>
-                <w:noProof/>
-                <w:webHidden/>
-              </w:rPr>
-              <w:fldChar w:fldCharType="begin"/>
-            </w:r>
-            <w:r>
-              <w:rPr>
-                <w:noProof/>
-                <w:webHidden/>
-              </w:rPr>
-              <w:instrText xml:space="preserve"> PAGEREF _Toc26383690 \h </w:instrText>
-            </w:r>
-            <w:r>
-              <w:rPr>
-                <w:noProof/>
-                <w:webHidden/>
-              </w:rPr>
-            </w:r>
-            <w:r>
-              <w:rPr>
-                <w:noProof/>
-                <w:webHidden/>
-              </w:rPr>
-              <w:fldChar w:fldCharType="separate"/>
-            </w:r>
-            <w:r>
-              <w:rPr>
-                <w:noProof/>
-                <w:webHidden/>
-              </w:rPr>
-              <w:t>17</w:t>
-            </w:r>
-            <w:r>
-              <w:rPr>
-                <w:noProof/>
-                <w:webHidden/>
-              </w:rPr>
-              <w:fldChar w:fldCharType="end"/>
-            </w:r>
-          </w:hyperlink>
-        </w:p>
-        <w:p>
-          <w:pPr>
-            <w:pStyle w:val="TOC3"/>
-            <w:tabs>
-              <w:tab w:val="right" w:leader="dot" w:pos="9350"/>
-            </w:tabs>
-            <w:rPr>
-              <w:rFonts w:asciiTheme="minorHAnsi" w:eastAsiaTheme="minorEastAsia" w:hAnsiTheme="minorHAnsi" w:cstheme="minorBidi"/>
-              <w:noProof/>
-              <w:lang w:eastAsia="en-CA"/>
-            </w:rPr>
-          </w:pPr>
-          <w:hyperlink w:anchor="_Toc26383691" w:history="1">
-            <w:r>
-              <w:rPr>
-                <w:rStyle w:val="Hyperlink"/>
-                <w:rFonts w:ascii="Times New Roman" w:hAnsi="Times New Roman" w:cs="Times New Roman"/>
-                <w:noProof/>
-              </w:rPr>
-              <w:t>Protocol</w:t>
-            </w:r>
-            <w:r>
-              <w:rPr>
-                <w:noProof/>
-                <w:webHidden/>
-              </w:rPr>
-              <w:tab/>
-            </w:r>
-            <w:r>
-              <w:rPr>
-                <w:noProof/>
-                <w:webHidden/>
-              </w:rPr>
-              <w:fldChar w:fldCharType="begin"/>
-            </w:r>
-            <w:r>
-              <w:rPr>
-                <w:noProof/>
-                <w:webHidden/>
-              </w:rPr>
-              <w:instrText xml:space="preserve"> PAGEREF _Toc26383691 \h </w:instrText>
-            </w:r>
-            <w:r>
-              <w:rPr>
-                <w:noProof/>
-                <w:webHidden/>
-              </w:rPr>
-            </w:r>
-            <w:r>
-              <w:rPr>
-                <w:noProof/>
-                <w:webHidden/>
-              </w:rPr>
-              <w:fldChar w:fldCharType="separate"/>
-            </w:r>
-            <w:r>
-              <w:rPr>
-                <w:noProof/>
-                <w:webHidden/>
-              </w:rPr>
-              <w:t>17</w:t>
-            </w:r>
-            <w:r>
-              <w:rPr>
-                <w:noProof/>
-                <w:webHidden/>
-              </w:rPr>
-              <w:fldChar w:fldCharType="end"/>
-            </w:r>
-          </w:hyperlink>
-        </w:p>
-        <w:p>
-          <w:pPr>
-            <w:pStyle w:val="TOC3"/>
-            <w:tabs>
-              <w:tab w:val="right" w:leader="dot" w:pos="9350"/>
-            </w:tabs>
-            <w:rPr>
-              <w:rFonts w:asciiTheme="minorHAnsi" w:eastAsiaTheme="minorEastAsia" w:hAnsiTheme="minorHAnsi" w:cstheme="minorBidi"/>
-              <w:noProof/>
-              <w:lang w:eastAsia="en-CA"/>
-            </w:rPr>
-          </w:pPr>
-          <w:hyperlink w:anchor="_Toc26383692" w:history="1">
-            <w:r>
-              <w:rPr>
-                <w:rStyle w:val="Hyperlink"/>
-                <w:rFonts w:ascii="Times New Roman" w:hAnsi="Times New Roman" w:cs="Times New Roman"/>
-                <w:noProof/>
-              </w:rPr>
-              <w:t>DCM Communication Controller</w:t>
-            </w:r>
-            <w:r>
-              <w:rPr>
-                <w:noProof/>
-                <w:webHidden/>
-              </w:rPr>
-              <w:tab/>
-            </w:r>
-            <w:r>
-              <w:rPr>
-                <w:noProof/>
-                <w:webHidden/>
-              </w:rPr>
-              <w:fldChar w:fldCharType="begin"/>
-            </w:r>
-            <w:r>
-              <w:rPr>
-                <w:noProof/>
-                <w:webHidden/>
-              </w:rPr>
-              <w:instrText xml:space="preserve"> PAGEREF _Toc26383692 \h </w:instrText>
-            </w:r>
-            <w:r>
-              <w:rPr>
-                <w:noProof/>
-                <w:webHidden/>
-              </w:rPr>
-            </w:r>
-            <w:r>
-              <w:rPr>
-                <w:noProof/>
-                <w:webHidden/>
-              </w:rPr>
-              <w:fldChar w:fldCharType="separate"/>
-            </w:r>
-            <w:r>
-              <w:rPr>
-                <w:noProof/>
-                <w:webHidden/>
-              </w:rPr>
-              <w:t>17</w:t>
-            </w:r>
-            <w:r>
-              <w:rPr>
-                <w:noProof/>
-                <w:webHidden/>
-              </w:rPr>
-              <w:fldChar w:fldCharType="end"/>
-            </w:r>
-          </w:hyperlink>
-        </w:p>
-        <w:p>
-          <w:pPr>
-            <w:pStyle w:val="TOC3"/>
-            <w:tabs>
-              <w:tab w:val="right" w:leader="dot" w:pos="9350"/>
-            </w:tabs>
-            <w:rPr>
-              <w:rFonts w:asciiTheme="minorHAnsi" w:eastAsiaTheme="minorEastAsia" w:hAnsiTheme="minorHAnsi" w:cstheme="minorBidi"/>
-              <w:noProof/>
-              <w:lang w:eastAsia="en-CA"/>
-            </w:rPr>
-          </w:pPr>
-          <w:hyperlink w:anchor="_Toc26383693" w:history="1">
-            <w:r>
-              <w:rPr>
-                <w:rStyle w:val="Hyperlink"/>
-                <w:rFonts w:ascii="Times New Roman" w:hAnsi="Times New Roman" w:cs="Times New Roman"/>
-                <w:noProof/>
-              </w:rPr>
-              <w:t>DCM Serial Manager</w:t>
-            </w:r>
-            <w:r>
-              <w:rPr>
-                <w:noProof/>
-                <w:webHidden/>
-              </w:rPr>
-              <w:tab/>
-            </w:r>
-            <w:r>
-              <w:rPr>
-                <w:noProof/>
-                <w:webHidden/>
-              </w:rPr>
-              <w:fldChar w:fldCharType="begin"/>
-            </w:r>
-            <w:r>
-              <w:rPr>
-                <w:noProof/>
-                <w:webHidden/>
-              </w:rPr>
-              <w:instrText xml:space="preserve"> PAGEREF _Toc26383693 \h </w:instrText>
-            </w:r>
-            <w:r>
-              <w:rPr>
-                <w:noProof/>
-                <w:webHidden/>
-              </w:rPr>
-            </w:r>
-            <w:r>
-              <w:rPr>
-                <w:noProof/>
-                <w:webHidden/>
-              </w:rPr>
-              <w:fldChar w:fldCharType="separate"/>
-            </w:r>
-            <w:r>
-              <w:rPr>
-                <w:noProof/>
-                <w:webHidden/>
-              </w:rPr>
-              <w:t>20</w:t>
-            </w:r>
-            <w:r>
-              <w:rPr>
-                <w:noProof/>
-                <w:webHidden/>
-              </w:rPr>
-              <w:fldChar w:fldCharType="end"/>
-            </w:r>
-          </w:hyperlink>
-        </w:p>
-        <w:p>
-          <w:pPr>
-            <w:pStyle w:val="TOC1"/>
-            <w:rPr>
-              <w:rFonts w:asciiTheme="minorHAnsi" w:eastAsiaTheme="minorEastAsia" w:hAnsiTheme="minorHAnsi" w:cstheme="minorBidi"/>
-              <w:b w:val="0"/>
-              <w:bCs w:val="0"/>
-              <w:lang w:eastAsia="en-CA"/>
-            </w:rPr>
-          </w:pPr>
-          <w:hyperlink w:anchor="_Toc26383694" w:history="1">
-            <w:r>
-              <w:rPr>
-                <w:rStyle w:val="Hyperlink"/>
-              </w:rPr>
-              <w:t>Appendix</w:t>
-            </w:r>
-            <w:r>
-              <w:rPr>
-                <w:webHidden/>
-              </w:rPr>
-              <w:tab/>
-            </w:r>
-            <w:r>
-              <w:rPr>
-                <w:webHidden/>
-              </w:rPr>
-              <w:fldChar w:fldCharType="begin"/>
-            </w:r>
-            <w:r>
-              <w:rPr>
-                <w:webHidden/>
-              </w:rPr>
-              <w:instrText xml:space="preserve"> PAGEREF _Toc26383694 \h </w:instrText>
-            </w:r>
-            <w:r>
-              <w:rPr>
-                <w:webHidden/>
-              </w:rPr>
-            </w:r>
-            <w:r>
-              <w:rPr>
-                <w:webHidden/>
-              </w:rPr>
-              <w:fldChar w:fldCharType="separate"/>
-            </w:r>
-            <w:r>
-              <w:rPr>
-                <w:webHidden/>
-              </w:rPr>
-              <w:t>23</w:t>
-            </w:r>
-            <w:r>
-              <w:rPr>
-                <w:webHidden/>
-              </w:rPr>
-              <w:fldChar w:fldCharType="end"/>
-            </w:r>
-          </w:hyperlink>
-        </w:p>
-        <w:p>
-          <w:pPr>
-            <w:pStyle w:val="TOC2"/>
-            <w:tabs>
-              <w:tab w:val="right" w:leader="dot" w:pos="9350"/>
-            </w:tabs>
-            <w:rPr>
-              <w:rFonts w:asciiTheme="minorHAnsi" w:eastAsiaTheme="minorEastAsia" w:hAnsiTheme="minorHAnsi" w:cstheme="minorBidi"/>
-              <w:noProof/>
-              <w:lang w:eastAsia="en-CA"/>
-            </w:rPr>
-          </w:pPr>
-          <w:hyperlink w:anchor="_Toc26383695" w:history="1">
-            <w:r>
-              <w:rPr>
-                <w:rStyle w:val="Hyperlink"/>
-                <w:rFonts w:ascii="Times New Roman" w:hAnsi="Times New Roman" w:cs="Times New Roman"/>
-                <w:noProof/>
-              </w:rPr>
-              <w:t>Module Flowchart</w:t>
-            </w:r>
-            <w:r>
-              <w:rPr>
-                <w:noProof/>
-                <w:webHidden/>
-              </w:rPr>
-              <w:tab/>
-            </w:r>
-            <w:r>
-              <w:rPr>
-                <w:noProof/>
-                <w:webHidden/>
-              </w:rPr>
-              <w:fldChar w:fldCharType="begin"/>
-            </w:r>
-            <w:r>
-              <w:rPr>
-                <w:noProof/>
-                <w:webHidden/>
-              </w:rPr>
-              <w:instrText xml:space="preserve"> PAGEREF _Toc26383695 \h </w:instrText>
-            </w:r>
-            <w:r>
-              <w:rPr>
-                <w:noProof/>
-                <w:webHidden/>
-              </w:rPr>
-            </w:r>
-            <w:r>
-              <w:rPr>
-                <w:noProof/>
-                <w:webHidden/>
-              </w:rPr>
-              <w:fldChar w:fldCharType="separate"/>
-            </w:r>
-            <w:r>
-              <w:rPr>
-                <w:noProof/>
-                <w:webHidden/>
-              </w:rPr>
-              <w:t>23</w:t>
-            </w:r>
-            <w:r>
-              <w:rPr>
-                <w:noProof/>
-                <w:webHidden/>
-              </w:rPr>
-              <w:fldChar w:fldCharType="end"/>
-            </w:r>
-          </w:hyperlink>
-        </w:p>
-        <w:p>
-          <w:pPr>
-            <w:rPr>
-              <w:rFonts w:ascii="Times New Roman" w:hAnsi="Times New Roman" w:cs="Times New Roman"/>
-            </w:rPr>
-          </w:pPr>
-          <w:r>
-            <w:rPr>
-              <w:rFonts w:ascii="Times New Roman" w:hAnsi="Times New Roman" w:cs="Times New Roman"/>
-              <w:b/>
-              <w:bCs/>
-              <w:noProof/>
-            </w:rPr>
-            <w:fldChar w:fldCharType="end"/>
-          </w:r>
-        </w:p>
-      </w:sdtContent>
-    </w:sdt>
     <w:p>
       <w:pPr>
-        <w:pStyle w:val="ListParagraph"/>
-        <w:ind w:left="3600"/>
+        <w:pStyle w:val="TOC1"/>
         <w:rPr>
-          <w:rFonts w:ascii="Times New Roman" w:eastAsiaTheme="majorEastAsia" w:hAnsi="Times New Roman" w:cs="Times New Roman"/>
-          <w:color w:val="2F5496" w:themeColor="accent1" w:themeShade="BF"/>
+          <w:rFonts w:ascii="Times New Roman" w:hAnsi="Times New Roman" w:cs="Times New Roman"/>
+          <w:b w:val="0"/>
+          <w:bCs w:val="0"/>
           <w:sz w:val="32"/>
           <w:szCs w:val="32"/>
+          <w:u w:val="single"/>
         </w:rPr>
       </w:pPr>
       <w:r>
         <w:rPr>
           <w:rFonts w:ascii="Times New Roman" w:hAnsi="Times New Roman" w:cs="Times New Roman"/>
+          <w:b w:val="0"/>
+          <w:bCs w:val="0"/>
+          <w:sz w:val="32"/>
+          <w:szCs w:val="32"/>
+          <w:u w:val="single"/>
         </w:rPr>
+        <w:lastRenderedPageBreak/>
+        <w:t>Table of Contents</w:t>
+      </w:r>
+    </w:p>
+    <w:p>
+      <w:pPr>
+        <w:pStyle w:val="TOC1"/>
+        <w:tabs>
+          <w:tab w:val="right" w:pos="9350"/>
+        </w:tabs>
+        <w:rPr>
+          <w:rFonts w:ascii="Times New Roman" w:eastAsiaTheme="minorEastAsia" w:hAnsi="Times New Roman" w:cs="Times New Roman"/>
+          <w:b w:val="0"/>
+          <w:bCs w:val="0"/>
+          <w:noProof/>
+          <w:sz w:val="22"/>
+          <w:szCs w:val="22"/>
+          <w:lang w:eastAsia="en-CA"/>
+        </w:rPr>
+      </w:pPr>
+      <w:r>
+        <w:rPr>
+          <w:rFonts w:ascii="Times New Roman" w:hAnsi="Times New Roman" w:cs="Times New Roman"/>
+          <w:sz w:val="22"/>
+          <w:szCs w:val="22"/>
+        </w:rPr>
+        <w:fldChar w:fldCharType="begin"/>
+      </w:r>
+      <w:r>
+        <w:rPr>
+          <w:rFonts w:ascii="Times New Roman" w:hAnsi="Times New Roman" w:cs="Times New Roman"/>
+          <w:sz w:val="22"/>
+          <w:szCs w:val="22"/>
+        </w:rPr>
+        <w:instrText xml:space="preserve"> TOC \o "1-3" \h \z \u </w:instrText>
+      </w:r>
+      <w:r>
+        <w:rPr>
+          <w:rFonts w:ascii="Times New Roman" w:hAnsi="Times New Roman" w:cs="Times New Roman"/>
+          <w:sz w:val="22"/>
+          <w:szCs w:val="22"/>
+        </w:rPr>
+        <w:fldChar w:fldCharType="separate"/>
+      </w:r>
+      <w:hyperlink w:anchor="_Toc26384394" w:history="1">
+        <w:r>
+          <w:rPr>
+            <w:rStyle w:val="Hyperlink"/>
+            <w:rFonts w:ascii="Times New Roman" w:hAnsi="Times New Roman" w:cs="Times New Roman"/>
+            <w:noProof/>
+            <w:sz w:val="22"/>
+            <w:szCs w:val="22"/>
+          </w:rPr>
+          <w:t>Likely Requirement Changes</w:t>
+        </w:r>
+        <w:r>
+          <w:rPr>
+            <w:rFonts w:ascii="Times New Roman" w:hAnsi="Times New Roman" w:cs="Times New Roman"/>
+            <w:noProof/>
+            <w:webHidden/>
+            <w:sz w:val="22"/>
+            <w:szCs w:val="22"/>
+          </w:rPr>
+          <w:tab/>
+        </w:r>
+        <w:r>
+          <w:rPr>
+            <w:rFonts w:ascii="Times New Roman" w:hAnsi="Times New Roman" w:cs="Times New Roman"/>
+            <w:noProof/>
+            <w:webHidden/>
+            <w:sz w:val="22"/>
+            <w:szCs w:val="22"/>
+          </w:rPr>
+          <w:fldChar w:fldCharType="begin"/>
+        </w:r>
+        <w:r>
+          <w:rPr>
+            <w:rFonts w:ascii="Times New Roman" w:hAnsi="Times New Roman" w:cs="Times New Roman"/>
+            <w:noProof/>
+            <w:webHidden/>
+            <w:sz w:val="22"/>
+            <w:szCs w:val="22"/>
+          </w:rPr>
+          <w:instrText xml:space="preserve"> PAGEREF _Toc26384394 \h </w:instrText>
+        </w:r>
+        <w:r>
+          <w:rPr>
+            <w:rFonts w:ascii="Times New Roman" w:hAnsi="Times New Roman" w:cs="Times New Roman"/>
+            <w:noProof/>
+            <w:webHidden/>
+            <w:sz w:val="22"/>
+            <w:szCs w:val="22"/>
+          </w:rPr>
+        </w:r>
+        <w:r>
+          <w:rPr>
+            <w:rFonts w:ascii="Times New Roman" w:hAnsi="Times New Roman" w:cs="Times New Roman"/>
+            <w:noProof/>
+            <w:webHidden/>
+            <w:sz w:val="22"/>
+            <w:szCs w:val="22"/>
+          </w:rPr>
+          <w:fldChar w:fldCharType="separate"/>
+        </w:r>
+        <w:r>
+          <w:rPr>
+            <w:rFonts w:ascii="Times New Roman" w:hAnsi="Times New Roman" w:cs="Times New Roman"/>
+            <w:noProof/>
+            <w:webHidden/>
+            <w:sz w:val="22"/>
+            <w:szCs w:val="22"/>
+          </w:rPr>
+          <w:t>3</w:t>
+        </w:r>
+        <w:r>
+          <w:rPr>
+            <w:rFonts w:ascii="Times New Roman" w:hAnsi="Times New Roman" w:cs="Times New Roman"/>
+            <w:noProof/>
+            <w:webHidden/>
+            <w:sz w:val="22"/>
+            <w:szCs w:val="22"/>
+          </w:rPr>
+          <w:fldChar w:fldCharType="end"/>
+        </w:r>
+      </w:hyperlink>
+    </w:p>
+    <w:p>
+      <w:pPr>
+        <w:pStyle w:val="TOC1"/>
+        <w:tabs>
+          <w:tab w:val="right" w:pos="9350"/>
+        </w:tabs>
+        <w:rPr>
+          <w:rFonts w:ascii="Times New Roman" w:eastAsiaTheme="minorEastAsia" w:hAnsi="Times New Roman" w:cs="Times New Roman"/>
+          <w:b w:val="0"/>
+          <w:bCs w:val="0"/>
+          <w:noProof/>
+          <w:sz w:val="22"/>
+          <w:szCs w:val="22"/>
+          <w:lang w:eastAsia="en-CA"/>
+        </w:rPr>
+      </w:pPr>
+      <w:hyperlink w:anchor="_Toc26384395" w:history="1">
+        <w:r>
+          <w:rPr>
+            <w:rStyle w:val="Hyperlink"/>
+            <w:rFonts w:ascii="Times New Roman" w:hAnsi="Times New Roman" w:cs="Times New Roman"/>
+            <w:noProof/>
+            <w:sz w:val="22"/>
+            <w:szCs w:val="22"/>
+          </w:rPr>
+          <w:t>Likely Design Changes</w:t>
+        </w:r>
+        <w:r>
+          <w:rPr>
+            <w:rFonts w:ascii="Times New Roman" w:hAnsi="Times New Roman" w:cs="Times New Roman"/>
+            <w:noProof/>
+            <w:webHidden/>
+            <w:sz w:val="22"/>
+            <w:szCs w:val="22"/>
+          </w:rPr>
+          <w:tab/>
+        </w:r>
+        <w:r>
+          <w:rPr>
+            <w:rFonts w:ascii="Times New Roman" w:hAnsi="Times New Roman" w:cs="Times New Roman"/>
+            <w:noProof/>
+            <w:webHidden/>
+            <w:sz w:val="22"/>
+            <w:szCs w:val="22"/>
+          </w:rPr>
+          <w:fldChar w:fldCharType="begin"/>
+        </w:r>
+        <w:r>
+          <w:rPr>
+            <w:rFonts w:ascii="Times New Roman" w:hAnsi="Times New Roman" w:cs="Times New Roman"/>
+            <w:noProof/>
+            <w:webHidden/>
+            <w:sz w:val="22"/>
+            <w:szCs w:val="22"/>
+          </w:rPr>
+          <w:instrText xml:space="preserve"> PAGEREF _Toc26384395 \h </w:instrText>
+        </w:r>
+        <w:r>
+          <w:rPr>
+            <w:rFonts w:ascii="Times New Roman" w:hAnsi="Times New Roman" w:cs="Times New Roman"/>
+            <w:noProof/>
+            <w:webHidden/>
+            <w:sz w:val="22"/>
+            <w:szCs w:val="22"/>
+          </w:rPr>
+        </w:r>
+        <w:r>
+          <w:rPr>
+            <w:rFonts w:ascii="Times New Roman" w:hAnsi="Times New Roman" w:cs="Times New Roman"/>
+            <w:noProof/>
+            <w:webHidden/>
+            <w:sz w:val="22"/>
+            <w:szCs w:val="22"/>
+          </w:rPr>
+          <w:fldChar w:fldCharType="separate"/>
+        </w:r>
+        <w:r>
+          <w:rPr>
+            <w:rFonts w:ascii="Times New Roman" w:hAnsi="Times New Roman" w:cs="Times New Roman"/>
+            <w:noProof/>
+            <w:webHidden/>
+            <w:sz w:val="22"/>
+            <w:szCs w:val="22"/>
+          </w:rPr>
+          <w:t>3</w:t>
+        </w:r>
+        <w:r>
+          <w:rPr>
+            <w:rFonts w:ascii="Times New Roman" w:hAnsi="Times New Roman" w:cs="Times New Roman"/>
+            <w:noProof/>
+            <w:webHidden/>
+            <w:sz w:val="22"/>
+            <w:szCs w:val="22"/>
+          </w:rPr>
+          <w:fldChar w:fldCharType="end"/>
+        </w:r>
+      </w:hyperlink>
+    </w:p>
+    <w:p>
+      <w:pPr>
+        <w:pStyle w:val="TOC1"/>
+        <w:tabs>
+          <w:tab w:val="right" w:pos="9350"/>
+        </w:tabs>
+        <w:rPr>
+          <w:rFonts w:ascii="Times New Roman" w:eastAsiaTheme="minorEastAsia" w:hAnsi="Times New Roman" w:cs="Times New Roman"/>
+          <w:b w:val="0"/>
+          <w:bCs w:val="0"/>
+          <w:noProof/>
+          <w:sz w:val="22"/>
+          <w:szCs w:val="22"/>
+          <w:lang w:eastAsia="en-CA"/>
+        </w:rPr>
+      </w:pPr>
+      <w:hyperlink w:anchor="_Toc26384396" w:history="1">
+        <w:r>
+          <w:rPr>
+            <w:rStyle w:val="Hyperlink"/>
+            <w:rFonts w:ascii="Times New Roman" w:hAnsi="Times New Roman" w:cs="Times New Roman"/>
+            <w:noProof/>
+            <w:sz w:val="22"/>
+            <w:szCs w:val="22"/>
+          </w:rPr>
+          <w:t>Modules</w:t>
+        </w:r>
+        <w:r>
+          <w:rPr>
+            <w:rFonts w:ascii="Times New Roman" w:hAnsi="Times New Roman" w:cs="Times New Roman"/>
+            <w:noProof/>
+            <w:webHidden/>
+            <w:sz w:val="22"/>
+            <w:szCs w:val="22"/>
+          </w:rPr>
+          <w:tab/>
+        </w:r>
+        <w:r>
+          <w:rPr>
+            <w:rFonts w:ascii="Times New Roman" w:hAnsi="Times New Roman" w:cs="Times New Roman"/>
+            <w:noProof/>
+            <w:webHidden/>
+            <w:sz w:val="22"/>
+            <w:szCs w:val="22"/>
+          </w:rPr>
+          <w:fldChar w:fldCharType="begin"/>
+        </w:r>
+        <w:r>
+          <w:rPr>
+            <w:rFonts w:ascii="Times New Roman" w:hAnsi="Times New Roman" w:cs="Times New Roman"/>
+            <w:noProof/>
+            <w:webHidden/>
+            <w:sz w:val="22"/>
+            <w:szCs w:val="22"/>
+          </w:rPr>
+          <w:instrText xml:space="preserve"> PAGEREF _Toc26384396 \h </w:instrText>
+        </w:r>
+        <w:r>
+          <w:rPr>
+            <w:rFonts w:ascii="Times New Roman" w:hAnsi="Times New Roman" w:cs="Times New Roman"/>
+            <w:noProof/>
+            <w:webHidden/>
+            <w:sz w:val="22"/>
+            <w:szCs w:val="22"/>
+          </w:rPr>
+        </w:r>
+        <w:r>
+          <w:rPr>
+            <w:rFonts w:ascii="Times New Roman" w:hAnsi="Times New Roman" w:cs="Times New Roman"/>
+            <w:noProof/>
+            <w:webHidden/>
+            <w:sz w:val="22"/>
+            <w:szCs w:val="22"/>
+          </w:rPr>
+          <w:fldChar w:fldCharType="separate"/>
+        </w:r>
+        <w:r>
+          <w:rPr>
+            <w:rFonts w:ascii="Times New Roman" w:hAnsi="Times New Roman" w:cs="Times New Roman"/>
+            <w:noProof/>
+            <w:webHidden/>
+            <w:sz w:val="22"/>
+            <w:szCs w:val="22"/>
+          </w:rPr>
+          <w:t>4</w:t>
+        </w:r>
+        <w:r>
+          <w:rPr>
+            <w:rFonts w:ascii="Times New Roman" w:hAnsi="Times New Roman" w:cs="Times New Roman"/>
+            <w:noProof/>
+            <w:webHidden/>
+            <w:sz w:val="22"/>
+            <w:szCs w:val="22"/>
+          </w:rPr>
+          <w:fldChar w:fldCharType="end"/>
+        </w:r>
+      </w:hyperlink>
+    </w:p>
+    <w:p>
+      <w:pPr>
+        <w:pStyle w:val="TOC2"/>
+        <w:rPr>
+          <w:rFonts w:eastAsiaTheme="minorEastAsia"/>
+          <w:sz w:val="22"/>
+          <w:szCs w:val="22"/>
+          <w:lang w:eastAsia="en-CA"/>
+        </w:rPr>
+      </w:pPr>
+      <w:hyperlink w:anchor="_Toc26384397" w:history="1">
+        <w:r>
+          <w:rPr>
+            <w:rStyle w:val="Hyperlink"/>
+            <w:sz w:val="22"/>
+            <w:szCs w:val="22"/>
+          </w:rPr>
+          <w:t>Application</w:t>
+        </w:r>
+        <w:r>
+          <w:rPr>
+            <w:webHidden/>
+            <w:sz w:val="22"/>
+            <w:szCs w:val="22"/>
+          </w:rPr>
+          <w:tab/>
+        </w:r>
+        <w:r>
+          <w:rPr>
+            <w:webHidden/>
+            <w:sz w:val="22"/>
+            <w:szCs w:val="22"/>
+          </w:rPr>
+          <w:fldChar w:fldCharType="begin"/>
+        </w:r>
+        <w:r>
+          <w:rPr>
+            <w:webHidden/>
+            <w:sz w:val="22"/>
+            <w:szCs w:val="22"/>
+          </w:rPr>
+          <w:instrText xml:space="preserve"> PAGEREF _Toc26384397 \h </w:instrText>
+        </w:r>
+        <w:r>
+          <w:rPr>
+            <w:webHidden/>
+            <w:sz w:val="22"/>
+            <w:szCs w:val="22"/>
+          </w:rPr>
+        </w:r>
+        <w:r>
+          <w:rPr>
+            <w:webHidden/>
+            <w:sz w:val="22"/>
+            <w:szCs w:val="22"/>
+          </w:rPr>
+          <w:fldChar w:fldCharType="separate"/>
+        </w:r>
+        <w:r>
+          <w:rPr>
+            <w:webHidden/>
+            <w:sz w:val="22"/>
+            <w:szCs w:val="22"/>
+          </w:rPr>
+          <w:t>4</w:t>
+        </w:r>
+        <w:r>
+          <w:rPr>
+            <w:webHidden/>
+            <w:sz w:val="22"/>
+            <w:szCs w:val="22"/>
+          </w:rPr>
+          <w:fldChar w:fldCharType="end"/>
+        </w:r>
+      </w:hyperlink>
+    </w:p>
+    <w:p>
+      <w:pPr>
+        <w:pStyle w:val="TOC2"/>
+        <w:rPr>
+          <w:rFonts w:eastAsiaTheme="minorEastAsia"/>
+          <w:i/>
+          <w:iCs/>
+          <w:sz w:val="22"/>
+          <w:szCs w:val="22"/>
+          <w:lang w:eastAsia="en-CA"/>
+        </w:rPr>
+      </w:pPr>
+      <w:hyperlink w:anchor="_Toc26384398" w:history="1">
+        <w:r>
+          <w:rPr>
+            <w:rStyle w:val="Hyperlink"/>
+            <w:sz w:val="22"/>
+            <w:szCs w:val="22"/>
+          </w:rPr>
+          <w:t>GUI</w:t>
+        </w:r>
+        <w:r>
+          <w:rPr>
+            <w:webHidden/>
+            <w:sz w:val="22"/>
+            <w:szCs w:val="22"/>
+          </w:rPr>
+          <w:tab/>
+        </w:r>
+        <w:r>
+          <w:rPr>
+            <w:webHidden/>
+            <w:sz w:val="22"/>
+            <w:szCs w:val="22"/>
+          </w:rPr>
+          <w:fldChar w:fldCharType="begin"/>
+        </w:r>
+        <w:r>
+          <w:rPr>
+            <w:webHidden/>
+            <w:sz w:val="22"/>
+            <w:szCs w:val="22"/>
+          </w:rPr>
+          <w:instrText xml:space="preserve"> PAGEREF _Toc26384398 \h </w:instrText>
+        </w:r>
+        <w:r>
+          <w:rPr>
+            <w:webHidden/>
+            <w:sz w:val="22"/>
+            <w:szCs w:val="22"/>
+          </w:rPr>
+        </w:r>
+        <w:r>
+          <w:rPr>
+            <w:webHidden/>
+            <w:sz w:val="22"/>
+            <w:szCs w:val="22"/>
+          </w:rPr>
+          <w:fldChar w:fldCharType="separate"/>
+        </w:r>
+        <w:r>
+          <w:rPr>
+            <w:webHidden/>
+            <w:sz w:val="22"/>
+            <w:szCs w:val="22"/>
+          </w:rPr>
+          <w:t>4</w:t>
+        </w:r>
+        <w:r>
+          <w:rPr>
+            <w:webHidden/>
+            <w:sz w:val="22"/>
+            <w:szCs w:val="22"/>
+          </w:rPr>
+          <w:fldChar w:fldCharType="end"/>
+        </w:r>
+      </w:hyperlink>
+    </w:p>
+    <w:p>
+      <w:pPr>
+        <w:pStyle w:val="TOC3"/>
+        <w:tabs>
+          <w:tab w:val="right" w:pos="9350"/>
+        </w:tabs>
+        <w:rPr>
+          <w:rFonts w:ascii="Times New Roman" w:eastAsiaTheme="minorEastAsia" w:hAnsi="Times New Roman" w:cs="Times New Roman"/>
+          <w:noProof/>
+          <w:sz w:val="22"/>
+          <w:szCs w:val="22"/>
+          <w:lang w:eastAsia="en-CA"/>
+        </w:rPr>
+      </w:pPr>
+      <w:hyperlink w:anchor="_Toc26384399" w:history="1">
+        <w:r>
+          <w:rPr>
+            <w:rStyle w:val="Hyperlink"/>
+            <w:rFonts w:ascii="Times New Roman" w:hAnsi="Times New Roman" w:cs="Times New Roman"/>
+            <w:noProof/>
+            <w:sz w:val="22"/>
+            <w:szCs w:val="22"/>
+          </w:rPr>
+          <w:t>GUI Controller</w:t>
+        </w:r>
+        <w:r>
+          <w:rPr>
+            <w:rFonts w:ascii="Times New Roman" w:hAnsi="Times New Roman" w:cs="Times New Roman"/>
+            <w:noProof/>
+            <w:webHidden/>
+            <w:sz w:val="22"/>
+            <w:szCs w:val="22"/>
+          </w:rPr>
+          <w:tab/>
+        </w:r>
+        <w:r>
+          <w:rPr>
+            <w:rFonts w:ascii="Times New Roman" w:hAnsi="Times New Roman" w:cs="Times New Roman"/>
+            <w:noProof/>
+            <w:webHidden/>
+            <w:sz w:val="22"/>
+            <w:szCs w:val="22"/>
+          </w:rPr>
+          <w:fldChar w:fldCharType="begin"/>
+        </w:r>
+        <w:r>
+          <w:rPr>
+            <w:rFonts w:ascii="Times New Roman" w:hAnsi="Times New Roman" w:cs="Times New Roman"/>
+            <w:noProof/>
+            <w:webHidden/>
+            <w:sz w:val="22"/>
+            <w:szCs w:val="22"/>
+          </w:rPr>
+          <w:instrText xml:space="preserve"> PAGEREF _Toc26384399 \h </w:instrText>
+        </w:r>
+        <w:r>
+          <w:rPr>
+            <w:rFonts w:ascii="Times New Roman" w:hAnsi="Times New Roman" w:cs="Times New Roman"/>
+            <w:noProof/>
+            <w:webHidden/>
+            <w:sz w:val="22"/>
+            <w:szCs w:val="22"/>
+          </w:rPr>
+        </w:r>
+        <w:r>
+          <w:rPr>
+            <w:rFonts w:ascii="Times New Roman" w:hAnsi="Times New Roman" w:cs="Times New Roman"/>
+            <w:noProof/>
+            <w:webHidden/>
+            <w:sz w:val="22"/>
+            <w:szCs w:val="22"/>
+          </w:rPr>
+          <w:fldChar w:fldCharType="separate"/>
+        </w:r>
+        <w:r>
+          <w:rPr>
+            <w:rFonts w:ascii="Times New Roman" w:hAnsi="Times New Roman" w:cs="Times New Roman"/>
+            <w:noProof/>
+            <w:webHidden/>
+            <w:sz w:val="22"/>
+            <w:szCs w:val="22"/>
+          </w:rPr>
+          <w:t>4</w:t>
+        </w:r>
+        <w:r>
+          <w:rPr>
+            <w:rFonts w:ascii="Times New Roman" w:hAnsi="Times New Roman" w:cs="Times New Roman"/>
+            <w:noProof/>
+            <w:webHidden/>
+            <w:sz w:val="22"/>
+            <w:szCs w:val="22"/>
+          </w:rPr>
+          <w:fldChar w:fldCharType="end"/>
+        </w:r>
+      </w:hyperlink>
+    </w:p>
+    <w:p>
+      <w:pPr>
+        <w:pStyle w:val="TOC3"/>
+        <w:tabs>
+          <w:tab w:val="right" w:pos="9350"/>
+        </w:tabs>
+        <w:rPr>
+          <w:rFonts w:ascii="Times New Roman" w:eastAsiaTheme="minorEastAsia" w:hAnsi="Times New Roman" w:cs="Times New Roman"/>
+          <w:noProof/>
+          <w:sz w:val="22"/>
+          <w:szCs w:val="22"/>
+          <w:lang w:eastAsia="en-CA"/>
+        </w:rPr>
+      </w:pPr>
+      <w:hyperlink w:anchor="_Toc26384400" w:history="1">
+        <w:r>
+          <w:rPr>
+            <w:rStyle w:val="Hyperlink"/>
+            <w:rFonts w:ascii="Times New Roman" w:hAnsi="Times New Roman" w:cs="Times New Roman"/>
+            <w:noProof/>
+            <w:sz w:val="22"/>
+            <w:szCs w:val="22"/>
+          </w:rPr>
+          <w:t>GUI Abstraction Layer</w:t>
+        </w:r>
+        <w:r>
+          <w:rPr>
+            <w:rFonts w:ascii="Times New Roman" w:hAnsi="Times New Roman" w:cs="Times New Roman"/>
+            <w:noProof/>
+            <w:webHidden/>
+            <w:sz w:val="22"/>
+            <w:szCs w:val="22"/>
+          </w:rPr>
+          <w:tab/>
+        </w:r>
+        <w:r>
+          <w:rPr>
+            <w:rFonts w:ascii="Times New Roman" w:hAnsi="Times New Roman" w:cs="Times New Roman"/>
+            <w:noProof/>
+            <w:webHidden/>
+            <w:sz w:val="22"/>
+            <w:szCs w:val="22"/>
+          </w:rPr>
+          <w:fldChar w:fldCharType="begin"/>
+        </w:r>
+        <w:r>
+          <w:rPr>
+            <w:rFonts w:ascii="Times New Roman" w:hAnsi="Times New Roman" w:cs="Times New Roman"/>
+            <w:noProof/>
+            <w:webHidden/>
+            <w:sz w:val="22"/>
+            <w:szCs w:val="22"/>
+          </w:rPr>
+          <w:instrText xml:space="preserve"> PAGEREF _Toc26384400 \h </w:instrText>
+        </w:r>
+        <w:r>
+          <w:rPr>
+            <w:rFonts w:ascii="Times New Roman" w:hAnsi="Times New Roman" w:cs="Times New Roman"/>
+            <w:noProof/>
+            <w:webHidden/>
+            <w:sz w:val="22"/>
+            <w:szCs w:val="22"/>
+          </w:rPr>
+        </w:r>
+        <w:r>
+          <w:rPr>
+            <w:rFonts w:ascii="Times New Roman" w:hAnsi="Times New Roman" w:cs="Times New Roman"/>
+            <w:noProof/>
+            <w:webHidden/>
+            <w:sz w:val="22"/>
+            <w:szCs w:val="22"/>
+          </w:rPr>
+          <w:fldChar w:fldCharType="separate"/>
+        </w:r>
+        <w:r>
+          <w:rPr>
+            <w:rFonts w:ascii="Times New Roman" w:hAnsi="Times New Roman" w:cs="Times New Roman"/>
+            <w:noProof/>
+            <w:webHidden/>
+            <w:sz w:val="22"/>
+            <w:szCs w:val="22"/>
+          </w:rPr>
+          <w:t>7</w:t>
+        </w:r>
+        <w:r>
+          <w:rPr>
+            <w:rFonts w:ascii="Times New Roman" w:hAnsi="Times New Roman" w:cs="Times New Roman"/>
+            <w:noProof/>
+            <w:webHidden/>
+            <w:sz w:val="22"/>
+            <w:szCs w:val="22"/>
+          </w:rPr>
+          <w:fldChar w:fldCharType="end"/>
+        </w:r>
+      </w:hyperlink>
+    </w:p>
+    <w:p>
+      <w:pPr>
+        <w:pStyle w:val="TOC2"/>
+        <w:rPr>
+          <w:rFonts w:eastAsiaTheme="minorEastAsia"/>
+          <w:i/>
+          <w:iCs/>
+          <w:sz w:val="22"/>
+          <w:szCs w:val="22"/>
+          <w:lang w:eastAsia="en-CA"/>
+        </w:rPr>
+      </w:pPr>
+      <w:hyperlink w:anchor="_Toc26384401" w:history="1">
+        <w:r>
+          <w:rPr>
+            <w:rStyle w:val="Hyperlink"/>
+            <w:sz w:val="22"/>
+            <w:szCs w:val="22"/>
+          </w:rPr>
+          <w:t>Data Management</w:t>
+        </w:r>
+        <w:r>
+          <w:rPr>
+            <w:webHidden/>
+            <w:sz w:val="22"/>
+            <w:szCs w:val="22"/>
+          </w:rPr>
+          <w:tab/>
+        </w:r>
+        <w:r>
+          <w:rPr>
+            <w:webHidden/>
+            <w:sz w:val="22"/>
+            <w:szCs w:val="22"/>
+          </w:rPr>
+          <w:fldChar w:fldCharType="begin"/>
+        </w:r>
+        <w:r>
+          <w:rPr>
+            <w:webHidden/>
+            <w:sz w:val="22"/>
+            <w:szCs w:val="22"/>
+          </w:rPr>
+          <w:instrText xml:space="preserve"> PAGEREF _Toc26384401 \h </w:instrText>
+        </w:r>
+        <w:r>
+          <w:rPr>
+            <w:webHidden/>
+            <w:sz w:val="22"/>
+            <w:szCs w:val="22"/>
+          </w:rPr>
+        </w:r>
+        <w:r>
+          <w:rPr>
+            <w:webHidden/>
+            <w:sz w:val="22"/>
+            <w:szCs w:val="22"/>
+          </w:rPr>
+          <w:fldChar w:fldCharType="separate"/>
+        </w:r>
+        <w:r>
+          <w:rPr>
+            <w:webHidden/>
+            <w:sz w:val="22"/>
+            <w:szCs w:val="22"/>
+          </w:rPr>
+          <w:t>10</w:t>
+        </w:r>
+        <w:r>
+          <w:rPr>
+            <w:webHidden/>
+            <w:sz w:val="22"/>
+            <w:szCs w:val="22"/>
+          </w:rPr>
+          <w:fldChar w:fldCharType="end"/>
+        </w:r>
+      </w:hyperlink>
+    </w:p>
+    <w:p>
+      <w:pPr>
+        <w:pStyle w:val="TOC3"/>
+        <w:tabs>
+          <w:tab w:val="right" w:pos="9350"/>
+        </w:tabs>
+        <w:rPr>
+          <w:rFonts w:ascii="Times New Roman" w:eastAsiaTheme="minorEastAsia" w:hAnsi="Times New Roman" w:cs="Times New Roman"/>
+          <w:noProof/>
+          <w:sz w:val="22"/>
+          <w:szCs w:val="22"/>
+          <w:lang w:eastAsia="en-CA"/>
+        </w:rPr>
+      </w:pPr>
+      <w:hyperlink w:anchor="_Toc26384402" w:history="1">
+        <w:r>
+          <w:rPr>
+            <w:rStyle w:val="Hyperlink"/>
+            <w:rFonts w:ascii="Times New Roman" w:hAnsi="Times New Roman" w:cs="Times New Roman"/>
+            <w:noProof/>
+            <w:sz w:val="22"/>
+            <w:szCs w:val="22"/>
+          </w:rPr>
+          <w:t>User Account Manager</w:t>
+        </w:r>
+        <w:r>
+          <w:rPr>
+            <w:rFonts w:ascii="Times New Roman" w:hAnsi="Times New Roman" w:cs="Times New Roman"/>
+            <w:noProof/>
+            <w:webHidden/>
+            <w:sz w:val="22"/>
+            <w:szCs w:val="22"/>
+          </w:rPr>
+          <w:tab/>
+        </w:r>
+        <w:r>
+          <w:rPr>
+            <w:rFonts w:ascii="Times New Roman" w:hAnsi="Times New Roman" w:cs="Times New Roman"/>
+            <w:noProof/>
+            <w:webHidden/>
+            <w:sz w:val="22"/>
+            <w:szCs w:val="22"/>
+          </w:rPr>
+          <w:fldChar w:fldCharType="begin"/>
+        </w:r>
+        <w:r>
+          <w:rPr>
+            <w:rFonts w:ascii="Times New Roman" w:hAnsi="Times New Roman" w:cs="Times New Roman"/>
+            <w:noProof/>
+            <w:webHidden/>
+            <w:sz w:val="22"/>
+            <w:szCs w:val="22"/>
+          </w:rPr>
+          <w:instrText xml:space="preserve"> PAGEREF _Toc26384402 \h </w:instrText>
+        </w:r>
+        <w:r>
+          <w:rPr>
+            <w:rFonts w:ascii="Times New Roman" w:hAnsi="Times New Roman" w:cs="Times New Roman"/>
+            <w:noProof/>
+            <w:webHidden/>
+            <w:sz w:val="22"/>
+            <w:szCs w:val="22"/>
+          </w:rPr>
+        </w:r>
+        <w:r>
+          <w:rPr>
+            <w:rFonts w:ascii="Times New Roman" w:hAnsi="Times New Roman" w:cs="Times New Roman"/>
+            <w:noProof/>
+            <w:webHidden/>
+            <w:sz w:val="22"/>
+            <w:szCs w:val="22"/>
+          </w:rPr>
+          <w:fldChar w:fldCharType="separate"/>
+        </w:r>
+        <w:r>
+          <w:rPr>
+            <w:rFonts w:ascii="Times New Roman" w:hAnsi="Times New Roman" w:cs="Times New Roman"/>
+            <w:noProof/>
+            <w:webHidden/>
+            <w:sz w:val="22"/>
+            <w:szCs w:val="22"/>
+          </w:rPr>
+          <w:t>10</w:t>
+        </w:r>
+        <w:r>
+          <w:rPr>
+            <w:rFonts w:ascii="Times New Roman" w:hAnsi="Times New Roman" w:cs="Times New Roman"/>
+            <w:noProof/>
+            <w:webHidden/>
+            <w:sz w:val="22"/>
+            <w:szCs w:val="22"/>
+          </w:rPr>
+          <w:fldChar w:fldCharType="end"/>
+        </w:r>
+      </w:hyperlink>
+    </w:p>
+    <w:p>
+      <w:pPr>
+        <w:pStyle w:val="TOC3"/>
+        <w:tabs>
+          <w:tab w:val="right" w:pos="9350"/>
+        </w:tabs>
+        <w:rPr>
+          <w:rFonts w:ascii="Times New Roman" w:eastAsiaTheme="minorEastAsia" w:hAnsi="Times New Roman" w:cs="Times New Roman"/>
+          <w:noProof/>
+          <w:sz w:val="22"/>
+          <w:szCs w:val="22"/>
+          <w:lang w:eastAsia="en-CA"/>
+        </w:rPr>
+      </w:pPr>
+      <w:hyperlink w:anchor="_Toc26384403" w:history="1">
+        <w:r>
+          <w:rPr>
+            <w:rStyle w:val="Hyperlink"/>
+            <w:rFonts w:ascii="Times New Roman" w:hAnsi="Times New Roman" w:cs="Times New Roman"/>
+            <w:noProof/>
+            <w:sz w:val="22"/>
+            <w:szCs w:val="22"/>
+          </w:rPr>
+          <w:t>Database Manager</w:t>
+        </w:r>
+        <w:r>
+          <w:rPr>
+            <w:rFonts w:ascii="Times New Roman" w:hAnsi="Times New Roman" w:cs="Times New Roman"/>
+            <w:noProof/>
+            <w:webHidden/>
+            <w:sz w:val="22"/>
+            <w:szCs w:val="22"/>
+          </w:rPr>
+          <w:tab/>
+        </w:r>
+        <w:r>
+          <w:rPr>
+            <w:rFonts w:ascii="Times New Roman" w:hAnsi="Times New Roman" w:cs="Times New Roman"/>
+            <w:noProof/>
+            <w:webHidden/>
+            <w:sz w:val="22"/>
+            <w:szCs w:val="22"/>
+          </w:rPr>
+          <w:fldChar w:fldCharType="begin"/>
+        </w:r>
+        <w:r>
+          <w:rPr>
+            <w:rFonts w:ascii="Times New Roman" w:hAnsi="Times New Roman" w:cs="Times New Roman"/>
+            <w:noProof/>
+            <w:webHidden/>
+            <w:sz w:val="22"/>
+            <w:szCs w:val="22"/>
+          </w:rPr>
+          <w:instrText xml:space="preserve"> PAGEREF _Toc26384403 \h </w:instrText>
+        </w:r>
+        <w:r>
+          <w:rPr>
+            <w:rFonts w:ascii="Times New Roman" w:hAnsi="Times New Roman" w:cs="Times New Roman"/>
+            <w:noProof/>
+            <w:webHidden/>
+            <w:sz w:val="22"/>
+            <w:szCs w:val="22"/>
+          </w:rPr>
+        </w:r>
+        <w:r>
+          <w:rPr>
+            <w:rFonts w:ascii="Times New Roman" w:hAnsi="Times New Roman" w:cs="Times New Roman"/>
+            <w:noProof/>
+            <w:webHidden/>
+            <w:sz w:val="22"/>
+            <w:szCs w:val="22"/>
+          </w:rPr>
+          <w:fldChar w:fldCharType="separate"/>
+        </w:r>
+        <w:r>
+          <w:rPr>
+            <w:rFonts w:ascii="Times New Roman" w:hAnsi="Times New Roman" w:cs="Times New Roman"/>
+            <w:noProof/>
+            <w:webHidden/>
+            <w:sz w:val="22"/>
+            <w:szCs w:val="22"/>
+          </w:rPr>
+          <w:t>14</w:t>
+        </w:r>
+        <w:r>
+          <w:rPr>
+            <w:rFonts w:ascii="Times New Roman" w:hAnsi="Times New Roman" w:cs="Times New Roman"/>
+            <w:noProof/>
+            <w:webHidden/>
+            <w:sz w:val="22"/>
+            <w:szCs w:val="22"/>
+          </w:rPr>
+          <w:fldChar w:fldCharType="end"/>
+        </w:r>
+      </w:hyperlink>
+    </w:p>
+    <w:p>
+      <w:pPr>
+        <w:pStyle w:val="TOC3"/>
+        <w:tabs>
+          <w:tab w:val="right" w:pos="9350"/>
+        </w:tabs>
+        <w:rPr>
+          <w:rFonts w:ascii="Times New Roman" w:eastAsiaTheme="minorEastAsia" w:hAnsi="Times New Roman" w:cs="Times New Roman"/>
+          <w:noProof/>
+          <w:sz w:val="22"/>
+          <w:szCs w:val="22"/>
+          <w:lang w:eastAsia="en-CA"/>
+        </w:rPr>
+      </w:pPr>
+      <w:hyperlink w:anchor="_Toc26384404" w:history="1">
+        <w:r>
+          <w:rPr>
+            <w:rStyle w:val="Hyperlink"/>
+            <w:rFonts w:ascii="Times New Roman" w:hAnsi="Times New Roman" w:cs="Times New Roman"/>
+            <w:noProof/>
+            <w:sz w:val="22"/>
+            <w:szCs w:val="22"/>
+          </w:rPr>
+          <w:t>SQLite ORM Library</w:t>
+        </w:r>
+        <w:r>
+          <w:rPr>
+            <w:rFonts w:ascii="Times New Roman" w:hAnsi="Times New Roman" w:cs="Times New Roman"/>
+            <w:noProof/>
+            <w:webHidden/>
+            <w:sz w:val="22"/>
+            <w:szCs w:val="22"/>
+          </w:rPr>
+          <w:tab/>
+        </w:r>
+        <w:r>
+          <w:rPr>
+            <w:rFonts w:ascii="Times New Roman" w:hAnsi="Times New Roman" w:cs="Times New Roman"/>
+            <w:noProof/>
+            <w:webHidden/>
+            <w:sz w:val="22"/>
+            <w:szCs w:val="22"/>
+          </w:rPr>
+          <w:fldChar w:fldCharType="begin"/>
+        </w:r>
+        <w:r>
+          <w:rPr>
+            <w:rFonts w:ascii="Times New Roman" w:hAnsi="Times New Roman" w:cs="Times New Roman"/>
+            <w:noProof/>
+            <w:webHidden/>
+            <w:sz w:val="22"/>
+            <w:szCs w:val="22"/>
+          </w:rPr>
+          <w:instrText xml:space="preserve"> PAGEREF _Toc26384404 \h </w:instrText>
+        </w:r>
+        <w:r>
+          <w:rPr>
+            <w:rFonts w:ascii="Times New Roman" w:hAnsi="Times New Roman" w:cs="Times New Roman"/>
+            <w:noProof/>
+            <w:webHidden/>
+            <w:sz w:val="22"/>
+            <w:szCs w:val="22"/>
+          </w:rPr>
+        </w:r>
+        <w:r>
+          <w:rPr>
+            <w:rFonts w:ascii="Times New Roman" w:hAnsi="Times New Roman" w:cs="Times New Roman"/>
+            <w:noProof/>
+            <w:webHidden/>
+            <w:sz w:val="22"/>
+            <w:szCs w:val="22"/>
+          </w:rPr>
+          <w:fldChar w:fldCharType="separate"/>
+        </w:r>
+        <w:r>
+          <w:rPr>
+            <w:rFonts w:ascii="Times New Roman" w:hAnsi="Times New Roman" w:cs="Times New Roman"/>
+            <w:noProof/>
+            <w:webHidden/>
+            <w:sz w:val="22"/>
+            <w:szCs w:val="22"/>
+          </w:rPr>
+          <w:t>17</w:t>
+        </w:r>
+        <w:r>
+          <w:rPr>
+            <w:rFonts w:ascii="Times New Roman" w:hAnsi="Times New Roman" w:cs="Times New Roman"/>
+            <w:noProof/>
+            <w:webHidden/>
+            <w:sz w:val="22"/>
+            <w:szCs w:val="22"/>
+          </w:rPr>
+          <w:fldChar w:fldCharType="end"/>
+        </w:r>
+      </w:hyperlink>
+    </w:p>
+    <w:p>
+      <w:pPr>
+        <w:pStyle w:val="TOC3"/>
+        <w:tabs>
+          <w:tab w:val="right" w:pos="9350"/>
+        </w:tabs>
+        <w:rPr>
+          <w:rFonts w:ascii="Times New Roman" w:eastAsiaTheme="minorEastAsia" w:hAnsi="Times New Roman" w:cs="Times New Roman"/>
+          <w:noProof/>
+          <w:sz w:val="22"/>
+          <w:szCs w:val="22"/>
+          <w:lang w:eastAsia="en-CA"/>
+        </w:rPr>
+      </w:pPr>
+      <w:hyperlink w:anchor="_Toc26384405" w:history="1">
+        <w:r>
+          <w:rPr>
+            <w:rStyle w:val="Hyperlink"/>
+            <w:rFonts w:ascii="Times New Roman" w:hAnsi="Times New Roman" w:cs="Times New Roman"/>
+            <w:noProof/>
+            <w:sz w:val="22"/>
+            <w:szCs w:val="22"/>
+          </w:rPr>
+          <w:t>SQLite Database</w:t>
+        </w:r>
+        <w:r>
+          <w:rPr>
+            <w:rFonts w:ascii="Times New Roman" w:hAnsi="Times New Roman" w:cs="Times New Roman"/>
+            <w:noProof/>
+            <w:webHidden/>
+            <w:sz w:val="22"/>
+            <w:szCs w:val="22"/>
+          </w:rPr>
+          <w:tab/>
+        </w:r>
+        <w:r>
+          <w:rPr>
+            <w:rFonts w:ascii="Times New Roman" w:hAnsi="Times New Roman" w:cs="Times New Roman"/>
+            <w:noProof/>
+            <w:webHidden/>
+            <w:sz w:val="22"/>
+            <w:szCs w:val="22"/>
+          </w:rPr>
+          <w:fldChar w:fldCharType="begin"/>
+        </w:r>
+        <w:r>
+          <w:rPr>
+            <w:rFonts w:ascii="Times New Roman" w:hAnsi="Times New Roman" w:cs="Times New Roman"/>
+            <w:noProof/>
+            <w:webHidden/>
+            <w:sz w:val="22"/>
+            <w:szCs w:val="22"/>
+          </w:rPr>
+          <w:instrText xml:space="preserve"> PAGEREF _Toc26384405 \h </w:instrText>
+        </w:r>
+        <w:r>
+          <w:rPr>
+            <w:rFonts w:ascii="Times New Roman" w:hAnsi="Times New Roman" w:cs="Times New Roman"/>
+            <w:noProof/>
+            <w:webHidden/>
+            <w:sz w:val="22"/>
+            <w:szCs w:val="22"/>
+          </w:rPr>
+        </w:r>
+        <w:r>
+          <w:rPr>
+            <w:rFonts w:ascii="Times New Roman" w:hAnsi="Times New Roman" w:cs="Times New Roman"/>
+            <w:noProof/>
+            <w:webHidden/>
+            <w:sz w:val="22"/>
+            <w:szCs w:val="22"/>
+          </w:rPr>
+          <w:fldChar w:fldCharType="separate"/>
+        </w:r>
+        <w:r>
+          <w:rPr>
+            <w:rFonts w:ascii="Times New Roman" w:hAnsi="Times New Roman" w:cs="Times New Roman"/>
+            <w:noProof/>
+            <w:webHidden/>
+            <w:sz w:val="22"/>
+            <w:szCs w:val="22"/>
+          </w:rPr>
+          <w:t>17</w:t>
+        </w:r>
+        <w:r>
+          <w:rPr>
+            <w:rFonts w:ascii="Times New Roman" w:hAnsi="Times New Roman" w:cs="Times New Roman"/>
+            <w:noProof/>
+            <w:webHidden/>
+            <w:sz w:val="22"/>
+            <w:szCs w:val="22"/>
+          </w:rPr>
+          <w:fldChar w:fldCharType="end"/>
+        </w:r>
+      </w:hyperlink>
+    </w:p>
+    <w:p>
+      <w:pPr>
+        <w:pStyle w:val="TOC2"/>
+        <w:rPr>
+          <w:rFonts w:eastAsiaTheme="minorEastAsia"/>
+          <w:i/>
+          <w:iCs/>
+          <w:sz w:val="22"/>
+          <w:szCs w:val="22"/>
+          <w:lang w:eastAsia="en-CA"/>
+        </w:rPr>
+      </w:pPr>
+      <w:hyperlink w:anchor="_Toc26384406" w:history="1">
+        <w:r>
+          <w:rPr>
+            <w:rStyle w:val="Hyperlink"/>
+            <w:sz w:val="22"/>
+            <w:szCs w:val="22"/>
+          </w:rPr>
+          <w:t>Pacemaker Communication</w:t>
+        </w:r>
+        <w:r>
+          <w:rPr>
+            <w:webHidden/>
+            <w:sz w:val="22"/>
+            <w:szCs w:val="22"/>
+          </w:rPr>
+          <w:tab/>
+        </w:r>
+        <w:r>
+          <w:rPr>
+            <w:webHidden/>
+            <w:sz w:val="22"/>
+            <w:szCs w:val="22"/>
+          </w:rPr>
+          <w:fldChar w:fldCharType="begin"/>
+        </w:r>
+        <w:r>
+          <w:rPr>
+            <w:webHidden/>
+            <w:sz w:val="22"/>
+            <w:szCs w:val="22"/>
+          </w:rPr>
+          <w:instrText xml:space="preserve"> PAGEREF _Toc26384406 \h </w:instrText>
+        </w:r>
+        <w:r>
+          <w:rPr>
+            <w:webHidden/>
+            <w:sz w:val="22"/>
+            <w:szCs w:val="22"/>
+          </w:rPr>
+        </w:r>
+        <w:r>
+          <w:rPr>
+            <w:webHidden/>
+            <w:sz w:val="22"/>
+            <w:szCs w:val="22"/>
+          </w:rPr>
+          <w:fldChar w:fldCharType="separate"/>
+        </w:r>
+        <w:r>
+          <w:rPr>
+            <w:webHidden/>
+            <w:sz w:val="22"/>
+            <w:szCs w:val="22"/>
+          </w:rPr>
+          <w:t>17</w:t>
+        </w:r>
+        <w:r>
+          <w:rPr>
+            <w:webHidden/>
+            <w:sz w:val="22"/>
+            <w:szCs w:val="22"/>
+          </w:rPr>
+          <w:fldChar w:fldCharType="end"/>
+        </w:r>
+      </w:hyperlink>
+    </w:p>
+    <w:p>
+      <w:pPr>
+        <w:pStyle w:val="TOC3"/>
+        <w:tabs>
+          <w:tab w:val="right" w:pos="9350"/>
+        </w:tabs>
+        <w:rPr>
+          <w:rFonts w:ascii="Times New Roman" w:eastAsiaTheme="minorEastAsia" w:hAnsi="Times New Roman" w:cs="Times New Roman"/>
+          <w:noProof/>
+          <w:sz w:val="22"/>
+          <w:szCs w:val="22"/>
+          <w:lang w:eastAsia="en-CA"/>
+        </w:rPr>
+      </w:pPr>
+      <w:hyperlink w:anchor="_Toc26384407" w:history="1">
+        <w:r>
+          <w:rPr>
+            <w:rStyle w:val="Hyperlink"/>
+            <w:rFonts w:ascii="Times New Roman" w:hAnsi="Times New Roman" w:cs="Times New Roman"/>
+            <w:noProof/>
+            <w:sz w:val="22"/>
+            <w:szCs w:val="22"/>
+          </w:rPr>
+          <w:t>Protocol</w:t>
+        </w:r>
+        <w:r>
+          <w:rPr>
+            <w:rFonts w:ascii="Times New Roman" w:hAnsi="Times New Roman" w:cs="Times New Roman"/>
+            <w:noProof/>
+            <w:webHidden/>
+            <w:sz w:val="22"/>
+            <w:szCs w:val="22"/>
+          </w:rPr>
+          <w:tab/>
+        </w:r>
+        <w:r>
+          <w:rPr>
+            <w:rFonts w:ascii="Times New Roman" w:hAnsi="Times New Roman" w:cs="Times New Roman"/>
+            <w:noProof/>
+            <w:webHidden/>
+            <w:sz w:val="22"/>
+            <w:szCs w:val="22"/>
+          </w:rPr>
+          <w:fldChar w:fldCharType="begin"/>
+        </w:r>
+        <w:r>
+          <w:rPr>
+            <w:rFonts w:ascii="Times New Roman" w:hAnsi="Times New Roman" w:cs="Times New Roman"/>
+            <w:noProof/>
+            <w:webHidden/>
+            <w:sz w:val="22"/>
+            <w:szCs w:val="22"/>
+          </w:rPr>
+          <w:instrText xml:space="preserve"> PAGEREF _Toc26384407 \h </w:instrText>
+        </w:r>
+        <w:r>
+          <w:rPr>
+            <w:rFonts w:ascii="Times New Roman" w:hAnsi="Times New Roman" w:cs="Times New Roman"/>
+            <w:noProof/>
+            <w:webHidden/>
+            <w:sz w:val="22"/>
+            <w:szCs w:val="22"/>
+          </w:rPr>
+        </w:r>
+        <w:r>
+          <w:rPr>
+            <w:rFonts w:ascii="Times New Roman" w:hAnsi="Times New Roman" w:cs="Times New Roman"/>
+            <w:noProof/>
+            <w:webHidden/>
+            <w:sz w:val="22"/>
+            <w:szCs w:val="22"/>
+          </w:rPr>
+          <w:fldChar w:fldCharType="separate"/>
+        </w:r>
+        <w:r>
+          <w:rPr>
+            <w:rFonts w:ascii="Times New Roman" w:hAnsi="Times New Roman" w:cs="Times New Roman"/>
+            <w:noProof/>
+            <w:webHidden/>
+            <w:sz w:val="22"/>
+            <w:szCs w:val="22"/>
+          </w:rPr>
+          <w:t>17</w:t>
+        </w:r>
+        <w:r>
+          <w:rPr>
+            <w:rFonts w:ascii="Times New Roman" w:hAnsi="Times New Roman" w:cs="Times New Roman"/>
+            <w:noProof/>
+            <w:webHidden/>
+            <w:sz w:val="22"/>
+            <w:szCs w:val="22"/>
+          </w:rPr>
+          <w:fldChar w:fldCharType="end"/>
+        </w:r>
+      </w:hyperlink>
+    </w:p>
+    <w:p>
+      <w:pPr>
+        <w:pStyle w:val="TOC3"/>
+        <w:tabs>
+          <w:tab w:val="right" w:pos="9350"/>
+        </w:tabs>
+        <w:rPr>
+          <w:rFonts w:ascii="Times New Roman" w:eastAsiaTheme="minorEastAsia" w:hAnsi="Times New Roman" w:cs="Times New Roman"/>
+          <w:noProof/>
+          <w:sz w:val="22"/>
+          <w:szCs w:val="22"/>
+          <w:lang w:eastAsia="en-CA"/>
+        </w:rPr>
+      </w:pPr>
+      <w:hyperlink w:anchor="_Toc26384408" w:history="1">
+        <w:r>
+          <w:rPr>
+            <w:rStyle w:val="Hyperlink"/>
+            <w:rFonts w:ascii="Times New Roman" w:hAnsi="Times New Roman" w:cs="Times New Roman"/>
+            <w:noProof/>
+            <w:sz w:val="22"/>
+            <w:szCs w:val="22"/>
+          </w:rPr>
+          <w:t>DCM Communication Controller</w:t>
+        </w:r>
+        <w:r>
+          <w:rPr>
+            <w:rFonts w:ascii="Times New Roman" w:hAnsi="Times New Roman" w:cs="Times New Roman"/>
+            <w:noProof/>
+            <w:webHidden/>
+            <w:sz w:val="22"/>
+            <w:szCs w:val="22"/>
+          </w:rPr>
+          <w:tab/>
+        </w:r>
+        <w:r>
+          <w:rPr>
+            <w:rFonts w:ascii="Times New Roman" w:hAnsi="Times New Roman" w:cs="Times New Roman"/>
+            <w:noProof/>
+            <w:webHidden/>
+            <w:sz w:val="22"/>
+            <w:szCs w:val="22"/>
+          </w:rPr>
+          <w:fldChar w:fldCharType="begin"/>
+        </w:r>
+        <w:r>
+          <w:rPr>
+            <w:rFonts w:ascii="Times New Roman" w:hAnsi="Times New Roman" w:cs="Times New Roman"/>
+            <w:noProof/>
+            <w:webHidden/>
+            <w:sz w:val="22"/>
+            <w:szCs w:val="22"/>
+          </w:rPr>
+          <w:instrText xml:space="preserve"> PAGEREF _Toc26384408 \h </w:instrText>
+        </w:r>
+        <w:r>
+          <w:rPr>
+            <w:rFonts w:ascii="Times New Roman" w:hAnsi="Times New Roman" w:cs="Times New Roman"/>
+            <w:noProof/>
+            <w:webHidden/>
+            <w:sz w:val="22"/>
+            <w:szCs w:val="22"/>
+          </w:rPr>
+        </w:r>
+        <w:r>
+          <w:rPr>
+            <w:rFonts w:ascii="Times New Roman" w:hAnsi="Times New Roman" w:cs="Times New Roman"/>
+            <w:noProof/>
+            <w:webHidden/>
+            <w:sz w:val="22"/>
+            <w:szCs w:val="22"/>
+          </w:rPr>
+          <w:fldChar w:fldCharType="separate"/>
+        </w:r>
+        <w:r>
+          <w:rPr>
+            <w:rFonts w:ascii="Times New Roman" w:hAnsi="Times New Roman" w:cs="Times New Roman"/>
+            <w:noProof/>
+            <w:webHidden/>
+            <w:sz w:val="22"/>
+            <w:szCs w:val="22"/>
+          </w:rPr>
+          <w:t>17</w:t>
+        </w:r>
+        <w:r>
+          <w:rPr>
+            <w:rFonts w:ascii="Times New Roman" w:hAnsi="Times New Roman" w:cs="Times New Roman"/>
+            <w:noProof/>
+            <w:webHidden/>
+            <w:sz w:val="22"/>
+            <w:szCs w:val="22"/>
+          </w:rPr>
+          <w:fldChar w:fldCharType="end"/>
+        </w:r>
+      </w:hyperlink>
+    </w:p>
+    <w:p>
+      <w:pPr>
+        <w:pStyle w:val="TOC3"/>
+        <w:tabs>
+          <w:tab w:val="right" w:pos="9350"/>
+        </w:tabs>
+        <w:rPr>
+          <w:rFonts w:ascii="Times New Roman" w:eastAsiaTheme="minorEastAsia" w:hAnsi="Times New Roman" w:cs="Times New Roman"/>
+          <w:noProof/>
+          <w:sz w:val="22"/>
+          <w:szCs w:val="22"/>
+          <w:lang w:eastAsia="en-CA"/>
+        </w:rPr>
+      </w:pPr>
+      <w:hyperlink w:anchor="_Toc26384409" w:history="1">
+        <w:r>
+          <w:rPr>
+            <w:rStyle w:val="Hyperlink"/>
+            <w:rFonts w:ascii="Times New Roman" w:hAnsi="Times New Roman" w:cs="Times New Roman"/>
+            <w:noProof/>
+            <w:sz w:val="22"/>
+            <w:szCs w:val="22"/>
+          </w:rPr>
+          <w:t>DCM Serial Manager</w:t>
+        </w:r>
+        <w:r>
+          <w:rPr>
+            <w:rFonts w:ascii="Times New Roman" w:hAnsi="Times New Roman" w:cs="Times New Roman"/>
+            <w:noProof/>
+            <w:webHidden/>
+            <w:sz w:val="22"/>
+            <w:szCs w:val="22"/>
+          </w:rPr>
+          <w:tab/>
+        </w:r>
+        <w:r>
+          <w:rPr>
+            <w:rFonts w:ascii="Times New Roman" w:hAnsi="Times New Roman" w:cs="Times New Roman"/>
+            <w:noProof/>
+            <w:webHidden/>
+            <w:sz w:val="22"/>
+            <w:szCs w:val="22"/>
+          </w:rPr>
+          <w:fldChar w:fldCharType="begin"/>
+        </w:r>
+        <w:r>
+          <w:rPr>
+            <w:rFonts w:ascii="Times New Roman" w:hAnsi="Times New Roman" w:cs="Times New Roman"/>
+            <w:noProof/>
+            <w:webHidden/>
+            <w:sz w:val="22"/>
+            <w:szCs w:val="22"/>
+          </w:rPr>
+          <w:instrText xml:space="preserve"> PAGEREF _Toc26384409 \h </w:instrText>
+        </w:r>
+        <w:r>
+          <w:rPr>
+            <w:rFonts w:ascii="Times New Roman" w:hAnsi="Times New Roman" w:cs="Times New Roman"/>
+            <w:noProof/>
+            <w:webHidden/>
+            <w:sz w:val="22"/>
+            <w:szCs w:val="22"/>
+          </w:rPr>
+        </w:r>
+        <w:r>
+          <w:rPr>
+            <w:rFonts w:ascii="Times New Roman" w:hAnsi="Times New Roman" w:cs="Times New Roman"/>
+            <w:noProof/>
+            <w:webHidden/>
+            <w:sz w:val="22"/>
+            <w:szCs w:val="22"/>
+          </w:rPr>
+          <w:fldChar w:fldCharType="separate"/>
+        </w:r>
+        <w:r>
+          <w:rPr>
+            <w:rFonts w:ascii="Times New Roman" w:hAnsi="Times New Roman" w:cs="Times New Roman"/>
+            <w:noProof/>
+            <w:webHidden/>
+            <w:sz w:val="22"/>
+            <w:szCs w:val="22"/>
+          </w:rPr>
+          <w:t>20</w:t>
+        </w:r>
+        <w:r>
+          <w:rPr>
+            <w:rFonts w:ascii="Times New Roman" w:hAnsi="Times New Roman" w:cs="Times New Roman"/>
+            <w:noProof/>
+            <w:webHidden/>
+            <w:sz w:val="22"/>
+            <w:szCs w:val="22"/>
+          </w:rPr>
+          <w:fldChar w:fldCharType="end"/>
+        </w:r>
+      </w:hyperlink>
+    </w:p>
+    <w:p>
+      <w:pPr>
+        <w:pStyle w:val="TOC1"/>
+        <w:tabs>
+          <w:tab w:val="right" w:pos="9350"/>
+        </w:tabs>
+        <w:rPr>
+          <w:rFonts w:ascii="Times New Roman" w:eastAsiaTheme="minorEastAsia" w:hAnsi="Times New Roman" w:cs="Times New Roman"/>
+          <w:b w:val="0"/>
+          <w:bCs w:val="0"/>
+          <w:noProof/>
+          <w:sz w:val="22"/>
+          <w:szCs w:val="22"/>
+          <w:lang w:eastAsia="en-CA"/>
+        </w:rPr>
+      </w:pPr>
+      <w:hyperlink w:anchor="_Toc26384410" w:history="1">
+        <w:r>
+          <w:rPr>
+            <w:rStyle w:val="Hyperlink"/>
+            <w:rFonts w:ascii="Times New Roman" w:hAnsi="Times New Roman" w:cs="Times New Roman"/>
+            <w:noProof/>
+            <w:sz w:val="22"/>
+            <w:szCs w:val="22"/>
+          </w:rPr>
+          <w:t>Appendix</w:t>
+        </w:r>
+        <w:r>
+          <w:rPr>
+            <w:rFonts w:ascii="Times New Roman" w:hAnsi="Times New Roman" w:cs="Times New Roman"/>
+            <w:noProof/>
+            <w:webHidden/>
+            <w:sz w:val="22"/>
+            <w:szCs w:val="22"/>
+          </w:rPr>
+          <w:tab/>
+        </w:r>
+        <w:r>
+          <w:rPr>
+            <w:rFonts w:ascii="Times New Roman" w:hAnsi="Times New Roman" w:cs="Times New Roman"/>
+            <w:noProof/>
+            <w:webHidden/>
+            <w:sz w:val="22"/>
+            <w:szCs w:val="22"/>
+          </w:rPr>
+          <w:fldChar w:fldCharType="begin"/>
+        </w:r>
+        <w:r>
+          <w:rPr>
+            <w:rFonts w:ascii="Times New Roman" w:hAnsi="Times New Roman" w:cs="Times New Roman"/>
+            <w:noProof/>
+            <w:webHidden/>
+            <w:sz w:val="22"/>
+            <w:szCs w:val="22"/>
+          </w:rPr>
+          <w:instrText xml:space="preserve"> PAGEREF _Toc26384410 \h </w:instrText>
+        </w:r>
+        <w:r>
+          <w:rPr>
+            <w:rFonts w:ascii="Times New Roman" w:hAnsi="Times New Roman" w:cs="Times New Roman"/>
+            <w:noProof/>
+            <w:webHidden/>
+            <w:sz w:val="22"/>
+            <w:szCs w:val="22"/>
+          </w:rPr>
+        </w:r>
+        <w:r>
+          <w:rPr>
+            <w:rFonts w:ascii="Times New Roman" w:hAnsi="Times New Roman" w:cs="Times New Roman"/>
+            <w:noProof/>
+            <w:webHidden/>
+            <w:sz w:val="22"/>
+            <w:szCs w:val="22"/>
+          </w:rPr>
+          <w:fldChar w:fldCharType="separate"/>
+        </w:r>
+        <w:r>
+          <w:rPr>
+            <w:rFonts w:ascii="Times New Roman" w:hAnsi="Times New Roman" w:cs="Times New Roman"/>
+            <w:noProof/>
+            <w:webHidden/>
+            <w:sz w:val="22"/>
+            <w:szCs w:val="22"/>
+          </w:rPr>
+          <w:t>23</w:t>
+        </w:r>
+        <w:r>
+          <w:rPr>
+            <w:rFonts w:ascii="Times New Roman" w:hAnsi="Times New Roman" w:cs="Times New Roman"/>
+            <w:noProof/>
+            <w:webHidden/>
+            <w:sz w:val="22"/>
+            <w:szCs w:val="22"/>
+          </w:rPr>
+          <w:fldChar w:fldCharType="end"/>
+        </w:r>
+      </w:hyperlink>
+    </w:p>
+    <w:p>
+      <w:pPr>
+        <w:pStyle w:val="TOC2"/>
+        <w:rPr>
+          <w:rFonts w:eastAsiaTheme="minorEastAsia"/>
+          <w:i/>
+          <w:iCs/>
+          <w:sz w:val="22"/>
+          <w:szCs w:val="22"/>
+          <w:lang w:eastAsia="en-CA"/>
+        </w:rPr>
+      </w:pPr>
+      <w:hyperlink w:anchor="_Toc26384411" w:history="1">
+        <w:r>
+          <w:rPr>
+            <w:rStyle w:val="Hyperlink"/>
+            <w:sz w:val="22"/>
+            <w:szCs w:val="22"/>
+          </w:rPr>
+          <w:t>Module Flowchart</w:t>
+        </w:r>
+        <w:r>
+          <w:rPr>
+            <w:webHidden/>
+            <w:sz w:val="22"/>
+            <w:szCs w:val="22"/>
+          </w:rPr>
+          <w:tab/>
+        </w:r>
+        <w:r>
+          <w:rPr>
+            <w:webHidden/>
+            <w:sz w:val="22"/>
+            <w:szCs w:val="22"/>
+          </w:rPr>
+          <w:fldChar w:fldCharType="begin"/>
+        </w:r>
+        <w:r>
+          <w:rPr>
+            <w:webHidden/>
+            <w:sz w:val="22"/>
+            <w:szCs w:val="22"/>
+          </w:rPr>
+          <w:instrText xml:space="preserve"> PAGEREF _Toc26384411 \h </w:instrText>
+        </w:r>
+        <w:r>
+          <w:rPr>
+            <w:webHidden/>
+            <w:sz w:val="22"/>
+            <w:szCs w:val="22"/>
+          </w:rPr>
+        </w:r>
+        <w:r>
+          <w:rPr>
+            <w:webHidden/>
+            <w:sz w:val="22"/>
+            <w:szCs w:val="22"/>
+          </w:rPr>
+          <w:fldChar w:fldCharType="separate"/>
+        </w:r>
+        <w:r>
+          <w:rPr>
+            <w:webHidden/>
+            <w:sz w:val="22"/>
+            <w:szCs w:val="22"/>
+          </w:rPr>
+          <w:t>23</w:t>
+        </w:r>
+        <w:r>
+          <w:rPr>
+            <w:webHidden/>
+            <w:sz w:val="22"/>
+            <w:szCs w:val="22"/>
+          </w:rPr>
+          <w:fldChar w:fldCharType="end"/>
+        </w:r>
+      </w:hyperlink>
+    </w:p>
+    <w:p>
+      <w:r>
+        <w:rPr>
+          <w:rFonts w:ascii="Times New Roman" w:hAnsi="Times New Roman" w:cs="Times New Roman"/>
+        </w:rPr>
+        <w:fldChar w:fldCharType="end"/>
+      </w:r>
+    </w:p>
+    <w:p>
+      <w:pPr>
+        <w:pStyle w:val="TOC1"/>
+      </w:pPr>
+      <w:r>
         <w:br w:type="page"/>
       </w:r>
     </w:p>
@@ -1651,7 +2022,7 @@
           <w:rFonts w:ascii="Times New Roman" w:hAnsi="Times New Roman" w:cs="Times New Roman"/>
         </w:rPr>
       </w:pPr>
-      <w:bookmarkStart w:id="1" w:name="_Toc26383678"/>
+      <w:bookmarkStart w:id="1" w:name="_Toc26384394"/>
       <w:r>
         <w:rPr>
           <w:rFonts w:ascii="Times New Roman" w:hAnsi="Times New Roman" w:cs="Times New Roman"/>
@@ -1776,7 +2147,7 @@
           <w:rFonts w:ascii="Times New Roman" w:hAnsi="Times New Roman" w:cs="Times New Roman"/>
         </w:rPr>
       </w:pPr>
-      <w:bookmarkStart w:id="2" w:name="_Toc26383679"/>
+      <w:bookmarkStart w:id="2" w:name="_Toc26384395"/>
       <w:r>
         <w:rPr>
           <w:rFonts w:ascii="Times New Roman" w:hAnsi="Times New Roman" w:cs="Times New Roman"/>
@@ -1898,7 +2269,7 @@
           <w:rFonts w:ascii="Times New Roman" w:hAnsi="Times New Roman" w:cs="Times New Roman"/>
         </w:rPr>
       </w:pPr>
-      <w:bookmarkStart w:id="3" w:name="_Toc26383680"/>
+      <w:bookmarkStart w:id="3" w:name="_Toc26384396"/>
       <w:r>
         <w:rPr>
           <w:rFonts w:ascii="Times New Roman" w:hAnsi="Times New Roman" w:cs="Times New Roman"/>
@@ -1915,7 +2286,7 @@
           <w:rFonts w:ascii="Times New Roman" w:hAnsi="Times New Roman" w:cs="Times New Roman"/>
         </w:rPr>
       </w:pPr>
-      <w:bookmarkStart w:id="4" w:name="_Toc26383681"/>
+      <w:bookmarkStart w:id="4" w:name="_Toc26384397"/>
       <w:r>
         <w:rPr>
           <w:rFonts w:ascii="Times New Roman" w:hAnsi="Times New Roman" w:cs="Times New Roman"/>
@@ -1961,7 +2332,7 @@
           <w:rFonts w:ascii="Times New Roman" w:hAnsi="Times New Roman" w:cs="Times New Roman"/>
         </w:rPr>
       </w:pPr>
-      <w:bookmarkStart w:id="5" w:name="_Toc26383682"/>
+      <w:bookmarkStart w:id="5" w:name="_Toc26384398"/>
       <w:r>
         <w:rPr>
           <w:rFonts w:ascii="Times New Roman" w:hAnsi="Times New Roman" w:cs="Times New Roman"/>
@@ -1977,7 +2348,7 @@
           <w:rFonts w:ascii="Times New Roman" w:hAnsi="Times New Roman" w:cs="Times New Roman"/>
         </w:rPr>
       </w:pPr>
-      <w:bookmarkStart w:id="6" w:name="_Toc26383683"/>
+      <w:bookmarkStart w:id="6" w:name="_Toc26384399"/>
       <w:r>
         <w:rPr>
           <w:rFonts w:ascii="Times New Roman" w:hAnsi="Times New Roman" w:cs="Times New Roman"/>
@@ -5731,7 +6102,6 @@
           <w:rFonts w:ascii="Times New Roman" w:hAnsi="Times New Roman" w:cs="Times New Roman"/>
         </w:rPr>
       </w:pPr>
-      <w:bookmarkStart w:id="7" w:name="_Toc26383684"/>
     </w:p>
     <w:p>
       <w:pPr>
@@ -5756,6 +6126,7 @@
           <w:rFonts w:ascii="Times New Roman" w:hAnsi="Times New Roman" w:cs="Times New Roman"/>
         </w:rPr>
       </w:pPr>
+      <w:bookmarkStart w:id="7" w:name="_Toc26384400"/>
       <w:r>
         <w:rPr>
           <w:rFonts w:ascii="Times New Roman" w:hAnsi="Times New Roman" w:cs="Times New Roman"/>
@@ -9431,7 +9802,7 @@
           <w:rFonts w:ascii="Times New Roman" w:hAnsi="Times New Roman" w:cs="Times New Roman"/>
         </w:rPr>
       </w:pPr>
-      <w:bookmarkStart w:id="8" w:name="_Toc26383685"/>
+      <w:bookmarkStart w:id="8" w:name="_Toc26384401"/>
       <w:r>
         <w:rPr>
           <w:rFonts w:ascii="Times New Roman" w:hAnsi="Times New Roman" w:cs="Times New Roman"/>
@@ -9448,7 +9819,7 @@
           <w:rFonts w:ascii="Times New Roman" w:hAnsi="Times New Roman" w:cs="Times New Roman"/>
         </w:rPr>
       </w:pPr>
-      <w:bookmarkStart w:id="9" w:name="_Toc26383686"/>
+      <w:bookmarkStart w:id="9" w:name="_Toc26384402"/>
       <w:r>
         <w:rPr>
           <w:rFonts w:ascii="Times New Roman" w:hAnsi="Times New Roman" w:cs="Times New Roman"/>
@@ -13924,7 +14295,7 @@
           <w:rFonts w:ascii="Times New Roman" w:hAnsi="Times New Roman" w:cs="Times New Roman"/>
         </w:rPr>
       </w:pPr>
-      <w:bookmarkStart w:id="10" w:name="_Toc26383687"/>
+      <w:bookmarkStart w:id="10" w:name="_Toc26384403"/>
       <w:r>
         <w:rPr>
           <w:rFonts w:ascii="Times New Roman" w:hAnsi="Times New Roman" w:cs="Times New Roman"/>
@@ -17919,7 +18290,7 @@
           <w:rFonts w:ascii="Times New Roman" w:hAnsi="Times New Roman" w:cs="Times New Roman"/>
         </w:rPr>
       </w:pPr>
-      <w:bookmarkStart w:id="11" w:name="_Toc26383688"/>
+      <w:bookmarkStart w:id="11" w:name="_Toc26384404"/>
       <w:r>
         <w:rPr>
           <w:rFonts w:ascii="Times New Roman" w:hAnsi="Times New Roman" w:cs="Times New Roman"/>
@@ -18020,7 +18391,7 @@
           <w:rFonts w:ascii="Times New Roman" w:hAnsi="Times New Roman" w:cs="Times New Roman"/>
         </w:rPr>
       </w:pPr>
-      <w:bookmarkStart w:id="12" w:name="_Toc26383689"/>
+      <w:bookmarkStart w:id="12" w:name="_Toc26384405"/>
       <w:r>
         <w:rPr>
           <w:rFonts w:ascii="Times New Roman" w:hAnsi="Times New Roman" w:cs="Times New Roman"/>
@@ -18087,7 +18458,7 @@
           <w:rFonts w:ascii="Times New Roman" w:hAnsi="Times New Roman" w:cs="Times New Roman"/>
         </w:rPr>
       </w:pPr>
-      <w:bookmarkStart w:id="13" w:name="_Toc26383690"/>
+      <w:bookmarkStart w:id="13" w:name="_Toc26384406"/>
       <w:r>
         <w:rPr>
           <w:rFonts w:ascii="Times New Roman" w:hAnsi="Times New Roman" w:cs="Times New Roman"/>
@@ -18103,7 +18474,7 @@
           <w:rFonts w:ascii="Times New Roman" w:hAnsi="Times New Roman" w:cs="Times New Roman"/>
         </w:rPr>
       </w:pPr>
-      <w:bookmarkStart w:id="14" w:name="_Toc26383691"/>
+      <w:bookmarkStart w:id="14" w:name="_Toc26384407"/>
       <w:r>
         <w:rPr>
           <w:rFonts w:ascii="Times New Roman" w:hAnsi="Times New Roman" w:cs="Times New Roman"/>
@@ -18195,7 +18566,7 @@
           <w:rFonts w:ascii="Times New Roman" w:hAnsi="Times New Roman" w:cs="Times New Roman"/>
         </w:rPr>
       </w:pPr>
-      <w:bookmarkStart w:id="15" w:name="_Toc26383692"/>
+      <w:bookmarkStart w:id="15" w:name="_Toc26384408"/>
       <w:r>
         <w:rPr>
           <w:rFonts w:ascii="Times New Roman" w:hAnsi="Times New Roman" w:cs="Times New Roman"/>
@@ -21262,7 +21633,7 @@
           <w:rFonts w:ascii="Times New Roman" w:hAnsi="Times New Roman" w:cs="Times New Roman"/>
         </w:rPr>
       </w:pPr>
-      <w:bookmarkStart w:id="16" w:name="_Toc26383693"/>
+      <w:bookmarkStart w:id="16" w:name="_Toc26384409"/>
       <w:r>
         <w:rPr>
           <w:rFonts w:ascii="Times New Roman" w:hAnsi="Times New Roman" w:cs="Times New Roman"/>
@@ -23506,7 +23877,7 @@
           <w:rFonts w:ascii="Times New Roman" w:hAnsi="Times New Roman" w:cs="Times New Roman"/>
         </w:rPr>
       </w:pPr>
-      <w:bookmarkStart w:id="17" w:name="_Toc26383694"/>
+      <w:bookmarkStart w:id="17" w:name="_Toc26384410"/>
       <w:r>
         <w:rPr>
           <w:rFonts w:ascii="Times New Roman" w:hAnsi="Times New Roman" w:cs="Times New Roman"/>
@@ -23523,7 +23894,7 @@
           <w:rFonts w:ascii="Times New Roman" w:hAnsi="Times New Roman" w:cs="Times New Roman"/>
         </w:rPr>
       </w:pPr>
-      <w:bookmarkStart w:id="18" w:name="_Toc26383695"/>
+      <w:bookmarkStart w:id="18" w:name="_Toc26384411"/>
       <w:r>
         <w:rPr>
           <w:rFonts w:ascii="Times New Roman" w:hAnsi="Times New Roman" w:cs="Times New Roman"/>
@@ -25509,18 +25880,17 @@
     <w:autoRedefine/>
     <w:uiPriority w:val="39"/>
     <w:unhideWhenUsed/>
-    <w:rsid w:val="001574DD"/>
+    <w:rsid w:val="00EC5CA7"/>
     <w:pPr>
-      <w:tabs>
-        <w:tab w:val="right" w:leader="dot" w:pos="9350"/>
-      </w:tabs>
-      <w:spacing w:after="100"/>
+      <w:spacing w:before="240" w:after="120"/>
+      <w:jc w:val="left"/>
     </w:pPr>
     <w:rPr>
-      <w:rFonts w:ascii="Times New Roman" w:hAnsi="Times New Roman" w:cs="Times New Roman"/>
+      <w:rFonts w:asciiTheme="minorHAnsi" w:hAnsiTheme="minorHAnsi" w:cstheme="minorHAnsi"/>
       <w:b/>
       <w:bCs/>
-      <w:noProof/>
+      <w:sz w:val="20"/>
+      <w:szCs w:val="20"/>
     </w:rPr>
   </w:style>
   <w:style w:type="paragraph" w:styleId="TOC2">
@@ -25530,11 +25900,21 @@
     <w:autoRedefine/>
     <w:uiPriority w:val="39"/>
     <w:unhideWhenUsed/>
-    <w:rsid w:val="002E22F7"/>
+    <w:rsid w:val="005C2EF8"/>
     <w:pPr>
-      <w:spacing w:after="100"/>
+      <w:tabs>
+        <w:tab w:val="right" w:pos="9350"/>
+      </w:tabs>
+      <w:spacing w:before="120"/>
       <w:ind w:left="220"/>
+      <w:jc w:val="left"/>
     </w:pPr>
+    <w:rPr>
+      <w:rFonts w:ascii="Times New Roman" w:hAnsi="Times New Roman" w:cs="Times New Roman"/>
+      <w:noProof/>
+      <w:sz w:val="20"/>
+      <w:szCs w:val="20"/>
+    </w:rPr>
   </w:style>
   <w:style w:type="character" w:styleId="Hyperlink">
     <w:name w:val="Hyperlink"/>
@@ -25899,9 +26279,14 @@
     <w:unhideWhenUsed/>
     <w:rsid w:val="005B0ADC"/>
     <w:pPr>
-      <w:spacing w:after="100"/>
       <w:ind w:left="440"/>
+      <w:jc w:val="left"/>
     </w:pPr>
+    <w:rPr>
+      <w:rFonts w:asciiTheme="minorHAnsi" w:hAnsiTheme="minorHAnsi" w:cstheme="minorHAnsi"/>
+      <w:sz w:val="20"/>
+      <w:szCs w:val="20"/>
+    </w:rPr>
   </w:style>
   <w:style w:type="character" w:customStyle="1" w:styleId="pl-smi">
     <w:name w:val="pl-smi"/>
@@ -26006,6 +26391,114 @@
       <w:color w:val="666666"/>
       <w:sz w:val="30"/>
       <w:szCs w:val="30"/>
+    </w:rPr>
+  </w:style>
+  <w:style w:type="paragraph" w:styleId="TOC4">
+    <w:name w:val="toc 4"/>
+    <w:basedOn w:val="Normal"/>
+    <w:next w:val="Normal"/>
+    <w:autoRedefine/>
+    <w:uiPriority w:val="39"/>
+    <w:unhideWhenUsed/>
+    <w:rsid w:val="005C2EF8"/>
+    <w:pPr>
+      <w:ind w:left="660"/>
+      <w:jc w:val="left"/>
+    </w:pPr>
+    <w:rPr>
+      <w:rFonts w:asciiTheme="minorHAnsi" w:hAnsiTheme="minorHAnsi" w:cstheme="minorHAnsi"/>
+      <w:sz w:val="20"/>
+      <w:szCs w:val="20"/>
+    </w:rPr>
+  </w:style>
+  <w:style w:type="paragraph" w:styleId="TOC5">
+    <w:name w:val="toc 5"/>
+    <w:basedOn w:val="Normal"/>
+    <w:next w:val="Normal"/>
+    <w:autoRedefine/>
+    <w:uiPriority w:val="39"/>
+    <w:unhideWhenUsed/>
+    <w:rsid w:val="005C2EF8"/>
+    <w:pPr>
+      <w:ind w:left="880"/>
+      <w:jc w:val="left"/>
+    </w:pPr>
+    <w:rPr>
+      <w:rFonts w:asciiTheme="minorHAnsi" w:hAnsiTheme="minorHAnsi" w:cstheme="minorHAnsi"/>
+      <w:sz w:val="20"/>
+      <w:szCs w:val="20"/>
+    </w:rPr>
+  </w:style>
+  <w:style w:type="paragraph" w:styleId="TOC6">
+    <w:name w:val="toc 6"/>
+    <w:basedOn w:val="Normal"/>
+    <w:next w:val="Normal"/>
+    <w:autoRedefine/>
+    <w:uiPriority w:val="39"/>
+    <w:unhideWhenUsed/>
+    <w:rsid w:val="005C2EF8"/>
+    <w:pPr>
+      <w:ind w:left="1100"/>
+      <w:jc w:val="left"/>
+    </w:pPr>
+    <w:rPr>
+      <w:rFonts w:asciiTheme="minorHAnsi" w:hAnsiTheme="minorHAnsi" w:cstheme="minorHAnsi"/>
+      <w:sz w:val="20"/>
+      <w:szCs w:val="20"/>
+    </w:rPr>
+  </w:style>
+  <w:style w:type="paragraph" w:styleId="TOC7">
+    <w:name w:val="toc 7"/>
+    <w:basedOn w:val="Normal"/>
+    <w:next w:val="Normal"/>
+    <w:autoRedefine/>
+    <w:uiPriority w:val="39"/>
+    <w:unhideWhenUsed/>
+    <w:rsid w:val="005C2EF8"/>
+    <w:pPr>
+      <w:ind w:left="1320"/>
+      <w:jc w:val="left"/>
+    </w:pPr>
+    <w:rPr>
+      <w:rFonts w:asciiTheme="minorHAnsi" w:hAnsiTheme="minorHAnsi" w:cstheme="minorHAnsi"/>
+      <w:sz w:val="20"/>
+      <w:szCs w:val="20"/>
+    </w:rPr>
+  </w:style>
+  <w:style w:type="paragraph" w:styleId="TOC8">
+    <w:name w:val="toc 8"/>
+    <w:basedOn w:val="Normal"/>
+    <w:next w:val="Normal"/>
+    <w:autoRedefine/>
+    <w:uiPriority w:val="39"/>
+    <w:unhideWhenUsed/>
+    <w:rsid w:val="005C2EF8"/>
+    <w:pPr>
+      <w:ind w:left="1540"/>
+      <w:jc w:val="left"/>
+    </w:pPr>
+    <w:rPr>
+      <w:rFonts w:asciiTheme="minorHAnsi" w:hAnsiTheme="minorHAnsi" w:cstheme="minorHAnsi"/>
+      <w:sz w:val="20"/>
+      <w:szCs w:val="20"/>
+    </w:rPr>
+  </w:style>
+  <w:style w:type="paragraph" w:styleId="TOC9">
+    <w:name w:val="toc 9"/>
+    <w:basedOn w:val="Normal"/>
+    <w:next w:val="Normal"/>
+    <w:autoRedefine/>
+    <w:uiPriority w:val="39"/>
+    <w:unhideWhenUsed/>
+    <w:rsid w:val="005C2EF8"/>
+    <w:pPr>
+      <w:ind w:left="1760"/>
+      <w:jc w:val="left"/>
+    </w:pPr>
+    <w:rPr>
+      <w:rFonts w:asciiTheme="minorHAnsi" w:hAnsiTheme="minorHAnsi" w:cstheme="minorHAnsi"/>
+      <w:sz w:val="20"/>
+      <w:szCs w:val="20"/>
     </w:rPr>
   </w:style>
 </w:styles>
@@ -26277,7 +26770,7 @@
 </file>
 
 <file path=customXml/itemProps1.xml><?xml version="1.0" encoding="utf-8"?>
-<ds:datastoreItem xmlns:ds="http://schemas.openxmlformats.org/officeDocument/2006/customXml" ds:itemID="{7EA58DB1-3C03-4386-9A70-7693CD881F83}">
+<ds:datastoreItem xmlns:ds="http://schemas.openxmlformats.org/officeDocument/2006/customXml" ds:itemID="{DBA90E7A-7B4C-440F-883B-4697F460CA5A}">
   <ds:schemaRefs>
     <ds:schemaRef ds:uri="http://schemas.openxmlformats.org/officeDocument/2006/bibliography"/>
   </ds:schemaRefs>

</xml_diff>

<commit_message>
Fixed underlines in docs
</commit_message>
<xml_diff>
--- a/Documentation/Assignment_2/part2_group5_Final.docx
+++ b/Documentation/Assignment_2/part2_group5_Final.docx
@@ -12,8 +12,6 @@
           <w:szCs w:val="32"/>
         </w:rPr>
       </w:pPr>
-      <w:bookmarkStart w:id="0" w:name="_GoBack"/>
-      <w:bookmarkEnd w:id="0"/>
       <w:r>
         <w:rPr>
           <w:rFonts w:ascii="Times New Roman" w:eastAsia="EB Garamond" w:hAnsi="Times New Roman" w:cs="Times New Roman"/>
@@ -117,17 +115,15 @@
         <w:jc w:val="center"/>
         <w:rPr>
           <w:rFonts w:ascii="Times New Roman" w:eastAsia="EB Garamond" w:hAnsi="Times New Roman" w:cs="Times New Roman"/>
-          <w:sz w:val="26"/>
-          <w:szCs w:val="26"/>
-          <w:u w:val="single"/>
+          <w:sz w:val="28"/>
+          <w:szCs w:val="28"/>
         </w:rPr>
       </w:pPr>
       <w:r>
         <w:rPr>
           <w:rFonts w:ascii="Times New Roman" w:eastAsia="EB Garamond" w:hAnsi="Times New Roman" w:cs="Times New Roman"/>
-          <w:sz w:val="26"/>
-          <w:szCs w:val="26"/>
-          <w:u w:val="single"/>
+          <w:sz w:val="28"/>
+          <w:szCs w:val="28"/>
         </w:rPr>
         <w:t xml:space="preserve">Group 5: More Life Pacemaker </w:t>
       </w:r>
@@ -315,7 +311,6 @@
           <w:bCs w:val="0"/>
           <w:sz w:val="32"/>
           <w:szCs w:val="32"/>
-          <w:u w:val="single"/>
         </w:rPr>
       </w:pPr>
       <w:r>
@@ -325,11 +320,12 @@
           <w:bCs w:val="0"/>
           <w:sz w:val="32"/>
           <w:szCs w:val="32"/>
-          <w:u w:val="single"/>
         </w:rPr>
         <w:lastRenderedPageBreak/>
         <w:t>Table of Contents</w:t>
       </w:r>
+      <w:bookmarkStart w:id="0" w:name="_GoBack"/>
+      <w:bookmarkEnd w:id="0"/>
     </w:p>
     <w:p>
       <w:pPr>
@@ -26770,7 +26766,7 @@
 </file>
 
 <file path=customXml/itemProps1.xml><?xml version="1.0" encoding="utf-8"?>
-<ds:datastoreItem xmlns:ds="http://schemas.openxmlformats.org/officeDocument/2006/customXml" ds:itemID="{DBA90E7A-7B4C-440F-883B-4697F460CA5A}">
+<ds:datastoreItem xmlns:ds="http://schemas.openxmlformats.org/officeDocument/2006/customXml" ds:itemID="{875EF3B5-5F6F-4A8D-B88C-CE5EA084E4FA}">
   <ds:schemaRefs>
     <ds:schemaRef ds:uri="http://schemas.openxmlformats.org/officeDocument/2006/bibliography"/>
   </ds:schemaRefs>

</xml_diff>